<commit_message>
Work more through Udacity Inferential Stats up to Decision Errors
</commit_message>
<xml_diff>
--- a/Stats/Udacity/DataAnalystNanoDegree/IntroToInferentialStats/Lesson3_HypothesisTesting.docx
+++ b/Stats/Udacity/DataAnalystNanoDegree/IntroToInferentialStats/Lesson3_HypothesisTesting.docx
@@ -11,6 +11,8 @@
           <w:u w:val="single"/>
         </w:rPr>
       </w:pPr>
+      <w:bookmarkStart w:id="0" w:name="_Hlk483420139"/>
+      <w:bookmarkEnd w:id="0"/>
       <w:r>
         <w:rPr>
           <w:b/>
@@ -33,7 +35,21 @@
           <w:b/>
           <w:u w:val="single"/>
         </w:rPr>
-        <w:t>I.  Into to Descriptive Stats</w:t>
+        <w:t xml:space="preserve">I.  Into to </w:t>
+      </w:r>
+      <w:r>
+        <w:rPr>
+          <w:b/>
+          <w:u w:val="single"/>
+        </w:rPr>
+        <w:t>Inferential</w:t>
+      </w:r>
+      <w:r>
+        <w:rPr>
+          <w:b/>
+          <w:u w:val="single"/>
+        </w:rPr>
+        <w:t xml:space="preserve"> Stats</w:t>
       </w:r>
     </w:p>
     <w:p>
@@ -70,32 +86,51 @@
         <w:rPr>
           <w:b/>
         </w:rPr>
-        <w:t>Levels of Likelihood</w:t>
-      </w:r>
-      <w:r>
-        <w:rPr>
-          <w:b/>
-        </w:rPr>
-        <w:t>/Alpha Levels</w:t>
-      </w:r>
-    </w:p>
-    <w:p>
-      <w:pPr>
-        <w:pStyle w:val="ListBullet"/>
-        <w:tabs>
-          <w:tab w:val="clear" w:pos="360"/>
-          <w:tab w:val="num" w:pos="720"/>
-        </w:tabs>
-        <w:ind w:left="720"/>
-      </w:pPr>
-      <w:r>
-        <w:t xml:space="preserve">If probability of getting a sample mean is &lt; 0.05, 0.01, 0.001 (5%, 1%, 0.1%) </w:t>
-      </w:r>
-      <w:r>
-        <w:sym w:font="Wingdings" w:char="F0E8"/>
-      </w:r>
-      <w:r>
-        <w:t xml:space="preserve"> UNLIKELY</w:t>
+        <w:t>A hypothesis test</w:t>
+      </w:r>
+      <w:r>
+        <w:t xml:space="preserve"> = used to test a claim about how an observation may be different from the </w:t>
+      </w:r>
+      <w:r>
+        <w:rPr>
+          <w:i/>
+        </w:rPr>
+        <w:t>known</w:t>
+      </w:r>
+      <w:r>
+        <w:t xml:space="preserve"> population parameter.</w:t>
+      </w:r>
+    </w:p>
+    <w:p>
+      <w:pPr>
+        <w:pStyle w:val="ListBullet"/>
+      </w:pPr>
+      <w:r>
+        <w:rPr>
+          <w:b/>
+        </w:rPr>
+        <w:t xml:space="preserve">Alpha level (a) </w:t>
+      </w:r>
+      <w:r>
+        <w:t>=</w:t>
+      </w:r>
+      <w:r>
+        <w:rPr>
+          <w:b/>
+        </w:rPr>
+        <w:t xml:space="preserve"> </w:t>
+      </w:r>
+      <w:r>
+        <w:t xml:space="preserve">helps us determine the </w:t>
+      </w:r>
+      <w:r>
+        <w:rPr>
+          <w:b/>
+        </w:rPr>
+        <w:t>critical region</w:t>
+      </w:r>
+      <w:r>
+        <w:t xml:space="preserve"> of a distribution.</w:t>
       </w:r>
     </w:p>
     <w:p>
@@ -105,7 +140,53 @@
           <w:ilvl w:val="0"/>
           <w:numId w:val="0"/>
         </w:numPr>
+        <w:ind w:left="360"/>
+      </w:pPr>
+    </w:p>
+    <w:p>
+      <w:pPr>
+        <w:pStyle w:val="ListBullet"/>
+      </w:pPr>
+      <w:r>
+        <w:rPr>
+          <w:b/>
+        </w:rPr>
+        <w:t>Levels of Likelihood</w:t>
+      </w:r>
+      <w:r>
+        <w:rPr>
+          <w:b/>
+        </w:rPr>
+        <w:t>/Alpha Levels</w:t>
+      </w:r>
+    </w:p>
+    <w:p>
+      <w:pPr>
+        <w:pStyle w:val="ListBullet"/>
+        <w:tabs>
+          <w:tab w:val="clear" w:pos="360"/>
+          <w:tab w:val="num" w:pos="720"/>
+        </w:tabs>
         <w:ind w:left="720"/>
+      </w:pPr>
+      <w:r>
+        <w:t xml:space="preserve">If probability of getting a sample mean is &lt; 0.05, 0.01, 0.001 (5%, 1%, 0.1%) </w:t>
+      </w:r>
+      <w:r>
+        <w:sym w:font="Wingdings" w:char="F0E8"/>
+      </w:r>
+      <w:r>
+        <w:t xml:space="preserve"> UNLIKELY</w:t>
+      </w:r>
+    </w:p>
+    <w:p>
+      <w:pPr>
+        <w:pStyle w:val="ListBullet"/>
+        <w:numPr>
+          <w:ilvl w:val="0"/>
+          <w:numId w:val="0"/>
+        </w:numPr>
+        <w:ind w:left="720" w:firstLine="720"/>
       </w:pPr>
       <w:r>
         <w:rPr>
@@ -113,8 +194,8 @@
         </w:rPr>
         <w:drawing>
           <wp:inline distT="0" distB="0" distL="0" distR="0" wp14:anchorId="1E429CC4" wp14:editId="0E381FF3">
-            <wp:extent cx="4960620" cy="1857583"/>
-            <wp:effectExtent l="0" t="0" r="0" b="9525"/>
+            <wp:extent cx="4373325" cy="1637661"/>
+            <wp:effectExtent l="0" t="0" r="0" b="1270"/>
             <wp:docPr id="20" name="Picture 20"/>
             <wp:cNvGraphicFramePr>
               <a:graphicFrameLocks xmlns:a="http://schemas.openxmlformats.org/drawingml/2006/main" noChangeAspect="1"/>
@@ -135,7 +216,7 @@
                   <pic:spPr>
                     <a:xfrm>
                       <a:off x="0" y="0"/>
-                      <a:ext cx="4968389" cy="1860492"/>
+                      <a:ext cx="4400048" cy="1647668"/>
                     </a:xfrm>
                     <a:prstGeom prst="rect">
                       <a:avLst/>
@@ -213,7 +294,7 @@
         <w:t xml:space="preserve"> z-crit = 1.6</w:t>
       </w:r>
       <w:r>
-        <w:t>5</w:t>
+        <w:t>4</w:t>
       </w:r>
       <w:r>
         <w:tab/>
@@ -249,6 +330,33 @@
       </w:r>
       <w:r>
         <w:t xml:space="preserve"> 3.08</w:t>
+      </w:r>
+      <w:r>
+        <w:rPr>
+          <w:b/>
+        </w:rPr>
+        <w:t xml:space="preserve"> </w:t>
+      </w:r>
+      <w:r>
+        <w:t>0.0</w:t>
+      </w:r>
+      <w:r>
+        <w:t>25</w:t>
+      </w:r>
+      <w:r>
+        <w:t xml:space="preserve"> </w:t>
+      </w:r>
+      <w:r>
+        <w:sym w:font="Wingdings" w:char="F0E0"/>
+      </w:r>
+      <w:r>
+        <w:t xml:space="preserve"> 2.5% </w:t>
+      </w:r>
+      <w:r>
+        <w:sym w:font="Wingdings" w:char="F0E0"/>
+      </w:r>
+      <w:r>
+        <w:t xml:space="preserve"> z-crit = 1.96</w:t>
       </w:r>
     </w:p>
     <w:p>
@@ -285,18 +393,16 @@
           <w:ilvl w:val="0"/>
           <w:numId w:val="0"/>
         </w:numPr>
-        <w:ind w:left="2520" w:firstLine="360"/>
-      </w:pPr>
-      <w:bookmarkStart w:id="0" w:name="_GoBack"/>
-      <w:bookmarkEnd w:id="0"/>
+        <w:ind w:left="2160" w:firstLine="720"/>
+      </w:pPr>
       <w:r>
         <w:rPr>
           <w:noProof/>
         </w:rPr>
         <w:drawing>
           <wp:inline distT="0" distB="0" distL="0" distR="0" wp14:anchorId="60539422" wp14:editId="61590E91">
-            <wp:extent cx="2857500" cy="1322479"/>
-            <wp:effectExtent l="0" t="0" r="0" b="0"/>
+            <wp:extent cx="2420303" cy="1120140"/>
+            <wp:effectExtent l="0" t="0" r="0" b="3810"/>
             <wp:docPr id="21" name="Picture 21"/>
             <wp:cNvGraphicFramePr>
               <a:graphicFrameLocks xmlns:a="http://schemas.openxmlformats.org/drawingml/2006/main" noChangeAspect="1"/>
@@ -317,7 +423,7 @@
                   <pic:spPr>
                     <a:xfrm>
                       <a:off x="0" y="0"/>
-                      <a:ext cx="2870451" cy="1328473"/>
+                      <a:ext cx="2434135" cy="1126542"/>
                     </a:xfrm>
                     <a:prstGeom prst="rect">
                       <a:avLst/>
@@ -333,564 +439,31 @@
     <w:p>
       <w:pPr>
         <w:pStyle w:val="ListBullet"/>
-      </w:pPr>
-    </w:p>
-    <w:p>
-      <w:pPr>
-        <w:pStyle w:val="ListBullet"/>
         <w:numPr>
           <w:ilvl w:val="0"/>
           <w:numId w:val="0"/>
         </w:numPr>
-        <w:ind w:left="360"/>
-      </w:pPr>
-    </w:p>
-    <w:p>
-      <w:pPr>
-        <w:pStyle w:val="ListBullet"/>
-      </w:pPr>
-      <w:r>
-        <w:rPr>
-          <w:b/>
-        </w:rPr>
-        <w:t>A hypothesis test</w:t>
-      </w:r>
-      <w:r>
-        <w:t xml:space="preserve"> </w:t>
-      </w:r>
-      <w:r>
-        <w:t>=</w:t>
-      </w:r>
-      <w:r>
-        <w:t xml:space="preserve"> used to test a claim about how an observation may be</w:t>
-      </w:r>
-      <w:r>
-        <w:t xml:space="preserve"> </w:t>
-      </w:r>
-      <w:r>
-        <w:t xml:space="preserve">different from the </w:t>
-      </w:r>
-      <w:r>
-        <w:rPr>
-          <w:i/>
-        </w:rPr>
-        <w:t>known</w:t>
-      </w:r>
-      <w:r>
-        <w:t xml:space="preserve"> population parameter.</w:t>
-      </w:r>
-    </w:p>
-    <w:p>
-      <w:pPr>
-        <w:pStyle w:val="ListBullet"/>
-      </w:pPr>
-      <w:r>
-        <w:rPr>
-          <w:b/>
-        </w:rPr>
-        <w:t>Alpha level (a)</w:t>
-      </w:r>
-      <w:r>
-        <w:rPr>
-          <w:b/>
-        </w:rPr>
-        <w:t xml:space="preserve"> </w:t>
-      </w:r>
-      <w:r>
-        <w:t>=</w:t>
-      </w:r>
-      <w:r>
-        <w:rPr>
-          <w:b/>
-        </w:rPr>
-        <w:t xml:space="preserve"> </w:t>
-      </w:r>
-      <w:r>
-        <w:t>helps us</w:t>
-      </w:r>
-      <w:r>
-        <w:t xml:space="preserve"> </w:t>
-      </w:r>
-      <w:r>
-        <w:t xml:space="preserve">determine the </w:t>
-      </w:r>
-      <w:r>
-        <w:rPr>
-          <w:b/>
-        </w:rPr>
-        <w:t>critical region</w:t>
-      </w:r>
-      <w:r>
-        <w:t xml:space="preserve"> of a distribution.</w:t>
-      </w:r>
-    </w:p>
-    <w:p>
-      <w:pPr>
-        <w:pStyle w:val="ListBullet"/>
-      </w:pPr>
-      <w:r>
-        <w:rPr>
-          <w:b/>
-        </w:rPr>
-        <w:t>Null Hypothesis</w:t>
-      </w:r>
-      <w:r>
-        <w:t xml:space="preserve"> = </w:t>
-      </w:r>
-      <w:r>
-        <w:t>always an equality</w:t>
-      </w:r>
-      <w:r>
-        <w:t xml:space="preserve"> = </w:t>
-      </w:r>
-      <w:r>
-        <w:t>the</w:t>
-      </w:r>
-      <w:r>
-        <w:t xml:space="preserve"> claim we’</w:t>
-      </w:r>
-      <w:r>
-        <w:t xml:space="preserve">re trying to provide evidence </w:t>
-      </w:r>
-      <w:r>
-        <w:rPr>
-          <w:i/>
-        </w:rPr>
-        <w:t>against</w:t>
-      </w:r>
-      <w:r>
-        <w:t xml:space="preserve">. </w:t>
-      </w:r>
-    </w:p>
-    <w:p>
-      <w:pPr>
-        <w:pStyle w:val="ListBullet"/>
-        <w:tabs>
-          <w:tab w:val="clear" w:pos="360"/>
-          <w:tab w:val="num" w:pos="720"/>
-        </w:tabs>
-        <w:ind w:left="720"/>
-      </w:pPr>
-      <w:r>
-        <w:t>H0 : µ0 = µ</w:t>
-      </w:r>
-    </w:p>
-    <w:p>
-      <w:pPr>
-        <w:pStyle w:val="ListBullet"/>
-        <w:tabs>
-          <w:tab w:val="clear" w:pos="360"/>
-          <w:tab w:val="num" w:pos="720"/>
-        </w:tabs>
-        <w:ind w:left="720"/>
-      </w:pPr>
-      <w:r>
-        <w:t>H0 : µ0</w:t>
-      </w:r>
-      <w:r>
-        <w:t xml:space="preserve"> &gt;= </w:t>
-      </w:r>
-      <w:r>
-        <w:t>µ</w:t>
-      </w:r>
-    </w:p>
-    <w:p>
-      <w:pPr>
-        <w:pStyle w:val="ListBullet"/>
-        <w:tabs>
-          <w:tab w:val="clear" w:pos="360"/>
-          <w:tab w:val="num" w:pos="720"/>
-        </w:tabs>
-        <w:ind w:left="720"/>
-      </w:pPr>
-      <w:r>
-        <w:t xml:space="preserve">H0 : µ0 &lt;= </w:t>
-      </w:r>
-      <w:r>
-        <w:t xml:space="preserve"> µ</w:t>
-      </w:r>
-    </w:p>
-    <w:p>
-      <w:pPr>
-        <w:pStyle w:val="ListBullet"/>
-      </w:pPr>
-      <w:r>
-        <w:rPr>
-          <w:b/>
-        </w:rPr>
-        <w:t>Alternative Hypothesis</w:t>
-      </w:r>
-      <w:r>
-        <w:rPr>
-          <w:b/>
-        </w:rPr>
-        <w:t xml:space="preserve"> = </w:t>
-      </w:r>
-      <w:r>
-        <w:t>the</w:t>
-      </w:r>
-      <w:r>
-        <w:rPr>
-          <w:b/>
-        </w:rPr>
-        <w:t xml:space="preserve"> </w:t>
-      </w:r>
-      <w:r>
-        <w:t>result we are</w:t>
-      </w:r>
-      <w:r>
-        <w:t xml:space="preserve"> </w:t>
-      </w:r>
-      <w:r>
-        <w:t xml:space="preserve">checking </w:t>
-      </w:r>
-      <w:r>
-        <w:rPr>
-          <w:i/>
-        </w:rPr>
-        <w:t>against the claim</w:t>
-      </w:r>
-      <w:r>
-        <w:rPr>
-          <w:i/>
-        </w:rPr>
-        <w:t xml:space="preserve"> </w:t>
-      </w:r>
-      <w:r>
-        <w:sym w:font="Wingdings" w:char="F0E0"/>
-      </w:r>
-      <w:r>
-        <w:t xml:space="preserve"> </w:t>
-      </w:r>
-      <w:r>
-        <w:t xml:space="preserve">always some kind inequality. </w:t>
-      </w:r>
-    </w:p>
-    <w:p>
-      <w:pPr>
-        <w:pStyle w:val="ListBullet"/>
-        <w:tabs>
-          <w:tab w:val="clear" w:pos="360"/>
-          <w:tab w:val="num" w:pos="720"/>
-        </w:tabs>
-        <w:ind w:left="720"/>
-      </w:pPr>
-      <w:r>
-        <w:lastRenderedPageBreak/>
-        <w:t>Ha : µa &lt;&gt;</w:t>
-      </w:r>
-      <w:r>
-        <w:t xml:space="preserve"> µ</w:t>
-      </w:r>
-    </w:p>
-    <w:p>
-      <w:pPr>
-        <w:pStyle w:val="ListBullet"/>
-        <w:tabs>
-          <w:tab w:val="clear" w:pos="360"/>
-          <w:tab w:val="num" w:pos="720"/>
-        </w:tabs>
-        <w:ind w:left="720"/>
-      </w:pPr>
-      <w:r>
-        <w:t>Ha : µa &gt; µ</w:t>
-      </w:r>
-    </w:p>
-    <w:p>
-      <w:pPr>
-        <w:pStyle w:val="ListBullet"/>
-        <w:tabs>
-          <w:tab w:val="clear" w:pos="360"/>
-          <w:tab w:val="num" w:pos="720"/>
-        </w:tabs>
-        <w:ind w:left="720"/>
-      </w:pPr>
-      <w:r>
-        <w:t>Ha : µa &lt; µ</w:t>
-      </w:r>
-    </w:p>
-    <w:p>
-      <w:pPr>
-        <w:pStyle w:val="ListBullet"/>
-      </w:pPr>
-      <w:r>
-        <w:rPr>
-          <w:rFonts w:ascii="Cambria Math" w:hAnsi="Cambria Math" w:cs="Cambria Math"/>
-        </w:rPr>
-        <w:t xml:space="preserve">Ex: </w:t>
-      </w:r>
-      <w:r>
-        <w:t>A towns census from 2001 reported average age of people living there</w:t>
-      </w:r>
-      <w:r>
-        <w:t xml:space="preserve"> = </w:t>
-      </w:r>
-      <w:r>
-        <w:t xml:space="preserve">32.3 </w:t>
-      </w:r>
-      <w:r>
-        <w:t xml:space="preserve">w/ SD = </w:t>
-      </w:r>
-      <w:r>
-        <w:t xml:space="preserve">2.1 years. </w:t>
-      </w:r>
-    </w:p>
-    <w:p>
-      <w:pPr>
-        <w:pStyle w:val="ListBullet"/>
-        <w:tabs>
-          <w:tab w:val="clear" w:pos="360"/>
-          <w:tab w:val="num" w:pos="720"/>
-        </w:tabs>
-        <w:ind w:left="720"/>
-      </w:pPr>
-      <w:r>
-        <w:t xml:space="preserve">The town takes a sample of 25 people </w:t>
-      </w:r>
-      <w:r>
-        <w:t xml:space="preserve">+ </w:t>
-      </w:r>
-      <w:r>
-        <w:t xml:space="preserve">finds average age </w:t>
-      </w:r>
-      <w:r>
-        <w:t xml:space="preserve">= </w:t>
-      </w:r>
-      <w:r>
-        <w:t xml:space="preserve">38.4 years. </w:t>
-      </w:r>
-    </w:p>
-    <w:p>
-      <w:pPr>
-        <w:pStyle w:val="ListBullet"/>
-        <w:tabs>
-          <w:tab w:val="clear" w:pos="360"/>
-          <w:tab w:val="num" w:pos="720"/>
-        </w:tabs>
-        <w:ind w:left="720"/>
-      </w:pPr>
-      <w:r>
-        <w:t>Test the claim that the average age of people in the town</w:t>
-      </w:r>
-      <w:r>
-        <w:t xml:space="preserve"> has increased w/ </w:t>
-      </w:r>
-      <w:r>
-        <w:t xml:space="preserve">a level </w:t>
-      </w:r>
-      <w:r>
-        <w:t>= 0.05</w:t>
-      </w:r>
-    </w:p>
-    <w:p>
-      <w:pPr>
-        <w:pStyle w:val="ListBullet"/>
-        <w:tabs>
-          <w:tab w:val="clear" w:pos="360"/>
-          <w:tab w:val="num" w:pos="1080"/>
-        </w:tabs>
-        <w:ind w:left="1080"/>
-      </w:pPr>
-      <w:r>
-        <w:t>1</w:t>
-      </w:r>
-      <w:r>
-        <w:rPr>
-          <w:vertAlign w:val="superscript"/>
-        </w:rPr>
-        <w:t>st</w:t>
-      </w:r>
-      <w:r>
-        <w:t xml:space="preserve"> </w:t>
-      </w:r>
-      <w:r>
-        <w:t>define our hypotheses:</w:t>
-      </w:r>
-    </w:p>
-    <w:p>
-      <w:pPr>
-        <w:pStyle w:val="ListBullet"/>
-        <w:tabs>
-          <w:tab w:val="clear" w:pos="360"/>
-          <w:tab w:val="num" w:pos="1440"/>
-        </w:tabs>
-        <w:ind w:left="1440"/>
-      </w:pPr>
-      <w:r>
-        <w:t>H0 : µ0 = 32.3</w:t>
-      </w:r>
-      <w:r>
-        <w:t xml:space="preserve"> </w:t>
-      </w:r>
-      <w:r>
-        <w:t>years</w:t>
-      </w:r>
-    </w:p>
-    <w:p>
-      <w:pPr>
-        <w:pStyle w:val="ListBullet"/>
-        <w:tabs>
-          <w:tab w:val="clear" w:pos="360"/>
-          <w:tab w:val="num" w:pos="1440"/>
-        </w:tabs>
-        <w:ind w:left="1440"/>
-      </w:pPr>
-      <w:r>
-        <w:t>Ha : µ0 &gt; 32.3</w:t>
-      </w:r>
-      <w:r>
-        <w:t xml:space="preserve"> </w:t>
-      </w:r>
-      <w:r>
-        <w:t>years</w:t>
-      </w:r>
-    </w:p>
-    <w:p>
-      <w:pPr>
-        <w:pStyle w:val="ListBullet"/>
-        <w:tabs>
-          <w:tab w:val="clear" w:pos="360"/>
-          <w:tab w:val="num" w:pos="1080"/>
-        </w:tabs>
-        <w:ind w:left="1080"/>
-      </w:pPr>
-      <w:r>
-        <w:t xml:space="preserve">ID </w:t>
-      </w:r>
-      <w:r>
-        <w:t xml:space="preserve">the important </w:t>
-      </w:r>
-      <w:r>
-        <w:t>info</w:t>
-      </w:r>
-    </w:p>
-    <w:p>
-      <w:pPr>
-        <w:pStyle w:val="ListBullet"/>
-        <w:tabs>
-          <w:tab w:val="clear" w:pos="360"/>
-          <w:tab w:val="num" w:pos="1440"/>
-        </w:tabs>
-        <w:ind w:left="1440"/>
-      </w:pPr>
-      <w:r>
-        <w:t>x¯ = 38.4</w:t>
-      </w:r>
-      <w:r>
-        <w:tab/>
-      </w:r>
-      <w:r>
-        <w:t>s = 2.1</w:t>
-      </w:r>
-      <w:r>
-        <w:tab/>
-      </w:r>
-      <w:r>
-        <w:tab/>
-      </w:r>
-      <w:r>
-        <w:t>n = 25</w:t>
-      </w:r>
-      <w:r>
-        <w:tab/>
-      </w:r>
-      <w:r>
-        <w:tab/>
-        <w:t>SE = 2.1/sqrt(</w:t>
-      </w:r>
-      <w:r>
-        <w:t>25</w:t>
-      </w:r>
-      <w:r>
-        <w:t>)</w:t>
-      </w:r>
-      <w:r>
-        <w:t xml:space="preserve"> = 0.42</w:t>
-      </w:r>
-    </w:p>
-    <w:p>
-      <w:pPr>
-        <w:pStyle w:val="ListBullet"/>
-        <w:tabs>
-          <w:tab w:val="clear" w:pos="360"/>
-          <w:tab w:val="num" w:pos="1080"/>
-        </w:tabs>
-        <w:ind w:left="1080"/>
-      </w:pPr>
-      <w:r>
-        <w:t>L</w:t>
-      </w:r>
-      <w:r>
-        <w:t xml:space="preserve">ast piece of important info we need is our </w:t>
-      </w:r>
-      <w:r>
-        <w:rPr>
-          <w:b/>
-        </w:rPr>
-        <w:t>critical value</w:t>
-      </w:r>
-      <w:r>
-        <w:t xml:space="preserve">: </w:t>
-      </w:r>
-    </w:p>
-    <w:p>
-      <w:pPr>
-        <w:pStyle w:val="ListBullet"/>
-        <w:tabs>
-          <w:tab w:val="clear" w:pos="360"/>
-          <w:tab w:val="num" w:pos="1440"/>
-        </w:tabs>
-        <w:ind w:left="1440"/>
-      </w:pPr>
-      <w:r>
-        <w:t xml:space="preserve">Finding Z-critical value </w:t>
-      </w:r>
-      <w:r>
-        <w:sym w:font="Wingdings" w:char="F0E0"/>
-      </w:r>
-      <w:r>
-        <w:t xml:space="preserve"> </w:t>
-      </w:r>
-      <w:r>
-        <w:t>l</w:t>
-      </w:r>
-      <w:r>
-        <w:t xml:space="preserve">ook up as close as we can to 95% = </w:t>
-      </w:r>
-      <w:r>
-        <w:rPr>
-          <w:b/>
-        </w:rPr>
-        <w:t xml:space="preserve">Z-crit </w:t>
-      </w:r>
-      <w:r>
-        <w:rPr>
-          <w:b/>
-        </w:rPr>
-        <w:t xml:space="preserve">= </w:t>
-      </w:r>
-      <w:r>
-        <w:t>1.64</w:t>
-      </w:r>
-    </w:p>
-    <w:p>
-      <w:pPr>
-        <w:pStyle w:val="ListBullet"/>
-        <w:tabs>
-          <w:tab w:val="clear" w:pos="360"/>
-          <w:tab w:val="num" w:pos="1440"/>
-        </w:tabs>
-        <w:ind w:left="1440"/>
+        <w:ind w:left="2520" w:firstLine="360"/>
+      </w:pPr>
+    </w:p>
+    <w:p>
+      <w:pPr>
+        <w:pStyle w:val="ListBullet"/>
+        <w:numPr>
+          <w:ilvl w:val="0"/>
+          <w:numId w:val="0"/>
+        </w:numPr>
+        <w:ind w:left="1080" w:firstLine="360"/>
       </w:pPr>
       <w:r>
         <w:rPr>
           <w:noProof/>
         </w:rPr>
         <w:drawing>
-          <wp:inline distT="0" distB="0" distL="0" distR="0" wp14:anchorId="782E07CB" wp14:editId="0EB12849">
-            <wp:extent cx="3444240" cy="3120355"/>
-            <wp:effectExtent l="0" t="0" r="3810" b="4445"/>
-            <wp:docPr id="1" name="Picture 1"/>
+          <wp:inline distT="0" distB="0" distL="0" distR="0" wp14:anchorId="63F29E01" wp14:editId="79B2CF5E">
+            <wp:extent cx="3486150" cy="1359449"/>
+            <wp:effectExtent l="0" t="0" r="0" b="0"/>
+            <wp:docPr id="2" name="Picture 2"/>
             <wp:cNvGraphicFramePr>
               <a:graphicFrameLocks xmlns:a="http://schemas.openxmlformats.org/drawingml/2006/main" noChangeAspect="1"/>
             </wp:cNvGraphicFramePr>
@@ -910,6 +483,1496 @@
                   <pic:spPr>
                     <a:xfrm>
                       <a:off x="0" y="0"/>
+                      <a:ext cx="3499372" cy="1364605"/>
+                    </a:xfrm>
+                    <a:prstGeom prst="rect">
+                      <a:avLst/>
+                    </a:prstGeom>
+                  </pic:spPr>
+                </pic:pic>
+              </a:graphicData>
+            </a:graphic>
+          </wp:inline>
+        </w:drawing>
+      </w:r>
+    </w:p>
+    <w:p>
+      <w:pPr>
+        <w:pStyle w:val="ListBullet"/>
+      </w:pPr>
+      <w:r>
+        <w:lastRenderedPageBreak/>
+        <w:t xml:space="preserve">Alpha split in 2 for TWO critical regions = </w:t>
+      </w:r>
+      <w:r>
+        <w:rPr>
+          <w:b/>
+        </w:rPr>
+        <w:t>Two</w:t>
+      </w:r>
+      <w:r>
+        <w:rPr>
+          <w:b/>
+        </w:rPr>
+        <w:t>-</w:t>
+      </w:r>
+      <w:r>
+        <w:rPr>
+          <w:b/>
+        </w:rPr>
+        <w:t xml:space="preserve">Tailed </w:t>
+      </w:r>
+      <w:r>
+        <w:rPr>
+          <w:b/>
+        </w:rPr>
+        <w:t>test</w:t>
+      </w:r>
+    </w:p>
+    <w:p>
+      <w:pPr>
+        <w:pStyle w:val="ListBullet"/>
+        <w:tabs>
+          <w:tab w:val="clear" w:pos="360"/>
+          <w:tab w:val="num" w:pos="720"/>
+        </w:tabs>
+        <w:ind w:left="720"/>
+      </w:pPr>
+      <w:r>
+        <w:t xml:space="preserve">0.05 </w:t>
+      </w:r>
+      <w:r>
+        <w:sym w:font="Wingdings" w:char="F0E0"/>
+      </w:r>
+      <w:r>
+        <w:t xml:space="preserve"> </w:t>
+      </w:r>
+      <w:r>
+        <w:t>2.</w:t>
+      </w:r>
+      <w:r>
+        <w:t>5%</w:t>
+      </w:r>
+      <w:r>
+        <w:t>/0.025</w:t>
+      </w:r>
+      <w:r>
+        <w:sym w:font="Wingdings" w:char="F0E0"/>
+      </w:r>
+      <w:r>
+        <w:t xml:space="preserve"> z-crit = 1.</w:t>
+      </w:r>
+      <w:r>
+        <w:t>9</w:t>
+      </w:r>
+      <w:r>
+        <w:t>6</w:t>
+      </w:r>
+      <w:r>
+        <w:tab/>
+        <w:t xml:space="preserve">0.01 </w:t>
+      </w:r>
+      <w:r>
+        <w:sym w:font="Wingdings" w:char="F0E0"/>
+      </w:r>
+      <w:r>
+        <w:t xml:space="preserve"> </w:t>
+      </w:r>
+      <w:r>
+        <w:t>½</w:t>
+      </w:r>
+      <w:r>
+        <w:t>%</w:t>
+      </w:r>
+      <w:r>
+        <w:t>/0.005</w:t>
+      </w:r>
+      <w:r>
+        <w:t xml:space="preserve"> </w:t>
+      </w:r>
+      <w:r>
+        <w:sym w:font="Wingdings" w:char="F0E0"/>
+      </w:r>
+      <w:r>
+        <w:t xml:space="preserve"> z-crit = </w:t>
+      </w:r>
+      <w:r>
+        <w:t>2.575</w:t>
+      </w:r>
+      <w:r>
+        <w:tab/>
+        <w:t xml:space="preserve">0.001 </w:t>
+      </w:r>
+      <w:r>
+        <w:sym w:font="Wingdings" w:char="F0E0"/>
+      </w:r>
+      <w:r>
+        <w:t xml:space="preserve"> 0.</w:t>
+      </w:r>
+      <w:r>
+        <w:t>05</w:t>
+      </w:r>
+      <w:r>
+        <w:t>%</w:t>
+      </w:r>
+      <w:r>
+        <w:t>/0.</w:t>
+      </w:r>
+      <w:r>
+        <w:t>0005</w:t>
+      </w:r>
+      <w:r>
+        <w:t xml:space="preserve"> </w:t>
+      </w:r>
+      <w:r>
+        <w:sym w:font="Wingdings" w:char="F0E0"/>
+      </w:r>
+      <w:r>
+        <w:t xml:space="preserve"> 3.</w:t>
+      </w:r>
+      <w:r>
+        <w:t>32</w:t>
+      </w:r>
+    </w:p>
+    <w:p>
+      <w:pPr>
+        <w:pStyle w:val="ListBullet"/>
+        <w:numPr>
+          <w:ilvl w:val="0"/>
+          <w:numId w:val="0"/>
+        </w:numPr>
+        <w:ind w:left="1080" w:firstLine="360"/>
+      </w:pPr>
+      <w:r>
+        <w:rPr>
+          <w:noProof/>
+        </w:rPr>
+        <w:drawing>
+          <wp:inline distT="0" distB="0" distL="0" distR="0" wp14:anchorId="43750695" wp14:editId="7B8A50F3">
+            <wp:extent cx="3657600" cy="1726418"/>
+            <wp:effectExtent l="0" t="0" r="0" b="7620"/>
+            <wp:docPr id="3" name="Picture 3"/>
+            <wp:cNvGraphicFramePr>
+              <a:graphicFrameLocks xmlns:a="http://schemas.openxmlformats.org/drawingml/2006/main" noChangeAspect="1"/>
+            </wp:cNvGraphicFramePr>
+            <a:graphic xmlns:a="http://schemas.openxmlformats.org/drawingml/2006/main">
+              <a:graphicData uri="http://schemas.openxmlformats.org/drawingml/2006/picture">
+                <pic:pic xmlns:pic="http://schemas.openxmlformats.org/drawingml/2006/picture">
+                  <pic:nvPicPr>
+                    <pic:cNvPr id="1" name=""/>
+                    <pic:cNvPicPr/>
+                  </pic:nvPicPr>
+                  <pic:blipFill>
+                    <a:blip r:embed="rId8"/>
+                    <a:stretch>
+                      <a:fillRect/>
+                    </a:stretch>
+                  </pic:blipFill>
+                  <pic:spPr>
+                    <a:xfrm>
+                      <a:off x="0" y="0"/>
+                      <a:ext cx="3669582" cy="1732074"/>
+                    </a:xfrm>
+                    <a:prstGeom prst="rect">
+                      <a:avLst/>
+                    </a:prstGeom>
+                  </pic:spPr>
+                </pic:pic>
+              </a:graphicData>
+            </a:graphic>
+          </wp:inline>
+        </w:drawing>
+      </w:r>
+    </w:p>
+    <w:p>
+      <w:pPr>
+        <w:pStyle w:val="ListBullet"/>
+      </w:pPr>
+      <w:r>
+        <w:t xml:space="preserve">So, we can see that getting a sample mean of 7.13 in this distribution is unlikely (falls w/in critical region), so there is evidence that singing made students </w:t>
+      </w:r>
+      <w:r>
+        <w:rPr>
+          <w:i/>
+        </w:rPr>
+        <w:t>less</w:t>
+      </w:r>
+      <w:r>
+        <w:t xml:space="preserve"> engaged, so a mean engagement score of 7.13 is significant w/ alpha = 0.05</w:t>
+      </w:r>
+    </w:p>
+    <w:p>
+      <w:pPr>
+        <w:pStyle w:val="ListBullet"/>
+        <w:numPr>
+          <w:ilvl w:val="0"/>
+          <w:numId w:val="0"/>
+        </w:numPr>
+        <w:ind w:left="360"/>
+      </w:pPr>
+    </w:p>
+    <w:p>
+      <w:pPr>
+        <w:pStyle w:val="ListBullet"/>
+        <w:numPr>
+          <w:ilvl w:val="0"/>
+          <w:numId w:val="0"/>
+        </w:numPr>
+        <w:ind w:left="720"/>
+      </w:pPr>
+      <w:r>
+        <w:rPr>
+          <w:noProof/>
+        </w:rPr>
+        <w:drawing>
+          <wp:inline distT="0" distB="0" distL="0" distR="0" wp14:anchorId="3BB56DBE" wp14:editId="064F3909">
+            <wp:extent cx="4871778" cy="1974215"/>
+            <wp:effectExtent l="0" t="0" r="5080" b="6985"/>
+            <wp:docPr id="4" name="Picture 4"/>
+            <wp:cNvGraphicFramePr>
+              <a:graphicFrameLocks xmlns:a="http://schemas.openxmlformats.org/drawingml/2006/main" noChangeAspect="1"/>
+            </wp:cNvGraphicFramePr>
+            <a:graphic xmlns:a="http://schemas.openxmlformats.org/drawingml/2006/main">
+              <a:graphicData uri="http://schemas.openxmlformats.org/drawingml/2006/picture">
+                <pic:pic xmlns:pic="http://schemas.openxmlformats.org/drawingml/2006/picture">
+                  <pic:nvPicPr>
+                    <pic:cNvPr id="1" name=""/>
+                    <pic:cNvPicPr/>
+                  </pic:nvPicPr>
+                  <pic:blipFill>
+                    <a:blip r:embed="rId9"/>
+                    <a:stretch>
+                      <a:fillRect/>
+                    </a:stretch>
+                  </pic:blipFill>
+                  <pic:spPr>
+                    <a:xfrm>
+                      <a:off x="0" y="0"/>
+                      <a:ext cx="4880434" cy="1977723"/>
+                    </a:xfrm>
+                    <a:prstGeom prst="rect">
+                      <a:avLst/>
+                    </a:prstGeom>
+                  </pic:spPr>
+                </pic:pic>
+              </a:graphicData>
+            </a:graphic>
+          </wp:inline>
+        </w:drawing>
+      </w:r>
+    </w:p>
+    <w:p>
+      <w:pPr>
+        <w:pStyle w:val="ListBullet"/>
+        <w:numPr>
+          <w:ilvl w:val="0"/>
+          <w:numId w:val="0"/>
+        </w:numPr>
+        <w:ind w:left="720"/>
+      </w:pPr>
+    </w:p>
+    <w:p>
+      <w:pPr>
+        <w:pStyle w:val="ListBullet"/>
+      </w:pPr>
+      <w:r>
+        <w:t>Sample means in critical regions = not by chance = due to intervention</w:t>
+      </w:r>
+      <w:r>
+        <w:t xml:space="preserve"> (usually w/ alpha = 0.05)</w:t>
+      </w:r>
+    </w:p>
+    <w:p>
+      <w:pPr>
+        <w:pStyle w:val="ListBullet"/>
+      </w:pPr>
+      <w:r>
+        <w:t>See same z-values as calculating CI’s, just used in a different manner</w:t>
+      </w:r>
+    </w:p>
+    <w:p>
+      <w:pPr>
+        <w:pStyle w:val="ListBullet"/>
+      </w:pPr>
+      <w:r>
+        <w:t xml:space="preserve">1-tailed test </w:t>
+      </w:r>
+      <w:r>
+        <w:sym w:font="Wingdings" w:char="F0E0"/>
+      </w:r>
+      <w:r>
+        <w:t xml:space="preserve"> could be on either side of plot (either tail)</w:t>
+      </w:r>
+    </w:p>
+    <w:p>
+      <w:pPr>
+        <w:pStyle w:val="ListBullet"/>
+      </w:pPr>
+      <w:r>
+        <w:rPr>
+          <w:b/>
+        </w:rPr>
+        <w:t>Null Hypothesis</w:t>
+      </w:r>
+      <w:r>
+        <w:t xml:space="preserve"> = always an equality = the claim we’re trying to provide evidence </w:t>
+      </w:r>
+      <w:r>
+        <w:rPr>
+          <w:i/>
+        </w:rPr>
+        <w:t>against</w:t>
+      </w:r>
+      <w:r>
+        <w:t xml:space="preserve"> </w:t>
+      </w:r>
+      <w:r>
+        <w:sym w:font="Wingdings" w:char="F0E0"/>
+      </w:r>
+      <w:r>
+        <w:t xml:space="preserve"> little to no difference between current population parameters and post-intervention population parameters</w:t>
+      </w:r>
+    </w:p>
+    <w:p>
+      <w:pPr>
+        <w:pStyle w:val="ListBullet"/>
+        <w:tabs>
+          <w:tab w:val="clear" w:pos="360"/>
+          <w:tab w:val="num" w:pos="720"/>
+        </w:tabs>
+        <w:ind w:left="720"/>
+      </w:pPr>
+      <w:r>
+        <w:t>Cannot prove true, can only evidence that is isn’t</w:t>
+      </w:r>
+    </w:p>
+    <w:p>
+      <w:pPr>
+        <w:pStyle w:val="ListBullet"/>
+        <w:tabs>
+          <w:tab w:val="clear" w:pos="360"/>
+          <w:tab w:val="num" w:pos="1080"/>
+        </w:tabs>
+        <w:ind w:left="1080"/>
+      </w:pPr>
+      <w:r>
+        <w:t>H0 : µ0 = µ</w:t>
+      </w:r>
+    </w:p>
+    <w:p>
+      <w:pPr>
+        <w:pStyle w:val="ListBullet"/>
+        <w:tabs>
+          <w:tab w:val="clear" w:pos="360"/>
+          <w:tab w:val="num" w:pos="1080"/>
+        </w:tabs>
+        <w:ind w:left="1080"/>
+      </w:pPr>
+      <w:r>
+        <w:t>H0 : µ0 &gt;= µ</w:t>
+      </w:r>
+    </w:p>
+    <w:p>
+      <w:pPr>
+        <w:pStyle w:val="ListBullet"/>
+        <w:tabs>
+          <w:tab w:val="clear" w:pos="360"/>
+          <w:tab w:val="num" w:pos="1080"/>
+        </w:tabs>
+        <w:ind w:left="1080"/>
+      </w:pPr>
+      <w:r>
+        <w:t>H0 : µ0 &lt;=  µ</w:t>
+      </w:r>
+    </w:p>
+    <w:p>
+      <w:pPr>
+        <w:pStyle w:val="ListBullet"/>
+      </w:pPr>
+      <w:r>
+        <w:rPr>
+          <w:b/>
+        </w:rPr>
+        <w:t>Alternative Hypothesis</w:t>
+      </w:r>
+      <w:r>
+        <w:rPr>
+          <w:b/>
+        </w:rPr>
+        <w:t xml:space="preserve"> = </w:t>
+      </w:r>
+      <w:r>
+        <w:t>the</w:t>
+      </w:r>
+      <w:r>
+        <w:rPr>
+          <w:b/>
+        </w:rPr>
+        <w:t xml:space="preserve"> </w:t>
+      </w:r>
+      <w:r>
+        <w:t xml:space="preserve">result we are checking </w:t>
+      </w:r>
+      <w:r>
+        <w:rPr>
+          <w:i/>
+        </w:rPr>
+        <w:t>against the claim</w:t>
+      </w:r>
+      <w:r>
+        <w:rPr>
+          <w:i/>
+        </w:rPr>
+        <w:t xml:space="preserve"> </w:t>
+      </w:r>
+      <w:r>
+        <w:sym w:font="Wingdings" w:char="F0E0"/>
+      </w:r>
+      <w:r>
+        <w:t xml:space="preserve"> always some kind inequality </w:t>
+      </w:r>
+      <w:r>
+        <w:sym w:font="Wingdings" w:char="F0E0"/>
+      </w:r>
+      <w:r>
+        <w:t xml:space="preserve"> some significant difference between current population parameters and post-intervention population parameters</w:t>
+      </w:r>
+    </w:p>
+    <w:p>
+      <w:pPr>
+        <w:pStyle w:val="ListBullet"/>
+        <w:tabs>
+          <w:tab w:val="clear" w:pos="360"/>
+          <w:tab w:val="num" w:pos="720"/>
+        </w:tabs>
+        <w:ind w:left="720"/>
+      </w:pPr>
+      <w:r>
+        <w:t xml:space="preserve">Ha : µa &lt;&gt; µ </w:t>
+      </w:r>
+      <w:r>
+        <w:sym w:font="Wingdings" w:char="F0E0"/>
+      </w:r>
+      <w:r>
+        <w:t xml:space="preserve"> Ha : µa &gt; µ </w:t>
+      </w:r>
+      <w:r>
+        <w:tab/>
+        <w:t xml:space="preserve">or </w:t>
+      </w:r>
+      <w:r>
+        <w:tab/>
+        <w:t>Ha : µa &lt; µ</w:t>
+      </w:r>
+    </w:p>
+    <w:p>
+      <w:pPr>
+        <w:pStyle w:val="ListBullet"/>
+        <w:numPr>
+          <w:ilvl w:val="0"/>
+          <w:numId w:val="0"/>
+        </w:numPr>
+        <w:ind w:left="360"/>
+      </w:pPr>
+      <w:r>
+        <w:rPr>
+          <w:noProof/>
+        </w:rPr>
+        <w:lastRenderedPageBreak/>
+        <w:drawing>
+          <wp:inline distT="0" distB="0" distL="0" distR="0" wp14:anchorId="1C7B908E" wp14:editId="46A1DDE1">
+            <wp:extent cx="5943600" cy="1242060"/>
+            <wp:effectExtent l="0" t="0" r="0" b="0"/>
+            <wp:docPr id="5" name="Picture 5"/>
+            <wp:cNvGraphicFramePr>
+              <a:graphicFrameLocks xmlns:a="http://schemas.openxmlformats.org/drawingml/2006/main" noChangeAspect="1"/>
+            </wp:cNvGraphicFramePr>
+            <a:graphic xmlns:a="http://schemas.openxmlformats.org/drawingml/2006/main">
+              <a:graphicData uri="http://schemas.openxmlformats.org/drawingml/2006/picture">
+                <pic:pic xmlns:pic="http://schemas.openxmlformats.org/drawingml/2006/picture">
+                  <pic:nvPicPr>
+                    <pic:cNvPr id="1" name=""/>
+                    <pic:cNvPicPr/>
+                  </pic:nvPicPr>
+                  <pic:blipFill rotWithShape="1">
+                    <a:blip r:embed="rId10"/>
+                    <a:srcRect b="37786"/>
+                    <a:stretch/>
+                  </pic:blipFill>
+                  <pic:spPr bwMode="auto">
+                    <a:xfrm>
+                      <a:off x="0" y="0"/>
+                      <a:ext cx="5943600" cy="1242060"/>
+                    </a:xfrm>
+                    <a:prstGeom prst="rect">
+                      <a:avLst/>
+                    </a:prstGeom>
+                    <a:ln>
+                      <a:noFill/>
+                    </a:ln>
+                    <a:extLst>
+                      <a:ext uri="{53640926-AAD7-44D8-BBD7-CCE9431645EC}">
+                        <a14:shadowObscured xmlns:a14="http://schemas.microsoft.com/office/drawing/2010/main"/>
+                      </a:ext>
+                    </a:extLst>
+                  </pic:spPr>
+                </pic:pic>
+              </a:graphicData>
+            </a:graphic>
+          </wp:inline>
+        </w:drawing>
+      </w:r>
+    </w:p>
+    <w:p>
+      <w:pPr>
+        <w:pStyle w:val="ListBullet"/>
+        <w:numPr>
+          <w:ilvl w:val="0"/>
+          <w:numId w:val="0"/>
+        </w:numPr>
+        <w:ind w:left="360"/>
+      </w:pPr>
+    </w:p>
+    <w:p>
+      <w:pPr>
+        <w:pStyle w:val="ListBullet"/>
+        <w:tabs>
+          <w:tab w:val="clear" w:pos="360"/>
+          <w:tab w:val="num" w:pos="720"/>
+        </w:tabs>
+        <w:ind w:left="720"/>
+        <w:rPr>
+          <w:b/>
+        </w:rPr>
+      </w:pPr>
+      <w:r>
+        <w:t xml:space="preserve">Did NOT prove H(0) was true, but we have evidence it’s true, so based on our sample we </w:t>
+      </w:r>
+      <w:r>
+        <w:rPr>
+          <w:b/>
+        </w:rPr>
+        <w:t>fail to reject the null</w:t>
+      </w:r>
+    </w:p>
+    <w:p>
+      <w:pPr>
+        <w:pStyle w:val="ListBullet"/>
+        <w:tabs>
+          <w:tab w:val="clear" w:pos="360"/>
+          <w:tab w:val="num" w:pos="720"/>
+        </w:tabs>
+        <w:ind w:left="720"/>
+        <w:rPr>
+          <w:b/>
+        </w:rPr>
+      </w:pPr>
+      <w:r>
+        <w:t>If we sampled 10 dogs and 6 have 3 legs, this IS evidence that we CAN reject the null (most dogs in sample have &lt; 4 legs)</w:t>
+      </w:r>
+    </w:p>
+    <w:p>
+      <w:pPr>
+        <w:pStyle w:val="ListBullet"/>
+      </w:pPr>
+      <w:r>
+        <w:t xml:space="preserve">Ex: </w:t>
+      </w:r>
+      <w:r>
+        <w:t>In s</w:t>
+      </w:r>
+      <w:r>
+        <w:t xml:space="preserve">urvey of course engagement and learning </w:t>
+      </w:r>
+    </w:p>
+    <w:p>
+      <w:pPr>
+        <w:pStyle w:val="ListBullet"/>
+        <w:tabs>
+          <w:tab w:val="clear" w:pos="360"/>
+          <w:tab w:val="num" w:pos="720"/>
+        </w:tabs>
+        <w:ind w:left="720"/>
+      </w:pPr>
+      <w:r>
+        <w:t xml:space="preserve">not a very clear definition of either (someone only views 1 engagement but got too busy = low engagement, but high learning </w:t>
+      </w:r>
+    </w:p>
+    <w:p>
+      <w:pPr>
+        <w:pStyle w:val="ListBullet"/>
+        <w:tabs>
+          <w:tab w:val="clear" w:pos="360"/>
+          <w:tab w:val="num" w:pos="720"/>
+        </w:tabs>
+        <w:ind w:left="720"/>
+      </w:pPr>
+      <w:r>
+        <w:t xml:space="preserve">There are arbitrary </w:t>
+      </w:r>
+      <w:r>
+        <w:t>reasons</w:t>
+      </w:r>
+      <w:r>
+        <w:t xml:space="preserve"> for responses to the survey so CI’</w:t>
+      </w:r>
+      <w:r>
+        <w:t>s are not useful here, w</w:t>
+      </w:r>
+      <w:r>
+        <w:t>here we don’t have concrete operational definitions</w:t>
+      </w:r>
+      <w:r>
+        <w:t xml:space="preserve"> (no REAL meaning to scores)</w:t>
+      </w:r>
+    </w:p>
+    <w:p>
+      <w:pPr>
+        <w:pStyle w:val="ListBullet"/>
+        <w:tabs>
+          <w:tab w:val="clear" w:pos="360"/>
+          <w:tab w:val="num" w:pos="720"/>
+        </w:tabs>
+        <w:ind w:left="720"/>
+      </w:pPr>
+      <w:r>
+        <w:t xml:space="preserve">Possible H(0)’s </w:t>
+      </w:r>
+      <w:r>
+        <w:sym w:font="Wingdings" w:char="F0E0"/>
+      </w:r>
+      <w:r>
+        <w:t xml:space="preserve"> </w:t>
+      </w:r>
+      <w:r>
+        <w:t xml:space="preserve">a song for the lesson does NOT make learners more engaged, does </w:t>
+      </w:r>
+      <w:r>
+        <w:t xml:space="preserve">NOT change how much </w:t>
+      </w:r>
+      <w:r>
+        <w:t xml:space="preserve">learners </w:t>
+      </w:r>
+      <w:r>
+        <w:t xml:space="preserve">are </w:t>
+      </w:r>
+      <w:r>
+        <w:t>engaged</w:t>
+      </w:r>
+      <w:r>
+        <w:t>, results in SAME level of engagement</w:t>
+      </w:r>
+    </w:p>
+    <w:p>
+      <w:pPr>
+        <w:pStyle w:val="ListBullet"/>
+        <w:tabs>
+          <w:tab w:val="clear" w:pos="360"/>
+          <w:tab w:val="num" w:pos="720"/>
+        </w:tabs>
+        <w:ind w:left="720"/>
+      </w:pPr>
+      <w:r>
+        <w:t xml:space="preserve">Possible H(A)’s </w:t>
+      </w:r>
+      <w:r>
+        <w:sym w:font="Wingdings" w:char="F0E0"/>
+      </w:r>
+      <w:r>
+        <w:t xml:space="preserve"> </w:t>
+      </w:r>
+      <w:r>
+        <w:t xml:space="preserve">a song for the lesson </w:t>
+      </w:r>
+      <w:r>
+        <w:t>WILL</w:t>
+      </w:r>
+      <w:r>
+        <w:t xml:space="preserve"> make learners more engaged, </w:t>
+      </w:r>
+      <w:r>
+        <w:t>DOES chang</w:t>
+      </w:r>
+      <w:r>
+        <w:t xml:space="preserve">e </w:t>
+      </w:r>
+      <w:r>
+        <w:t>how much</w:t>
+      </w:r>
+      <w:r>
+        <w:t xml:space="preserve"> learners are engaged, results in </w:t>
+      </w:r>
+      <w:r>
+        <w:t>LESS-engaged learners</w:t>
+      </w:r>
+      <w:r>
+        <w:t xml:space="preserve"> </w:t>
+      </w:r>
+    </w:p>
+    <w:p>
+      <w:pPr>
+        <w:pStyle w:val="ListBullet"/>
+        <w:tabs>
+          <w:tab w:val="clear" w:pos="360"/>
+          <w:tab w:val="num" w:pos="720"/>
+        </w:tabs>
+        <w:ind w:left="720"/>
+      </w:pPr>
+      <w:r>
+        <w:t xml:space="preserve">1-tailed tests </w:t>
+      </w:r>
+      <w:r>
+        <w:sym w:font="Wingdings" w:char="F0E0"/>
+      </w:r>
+      <w:r>
+        <w:t xml:space="preserve"> sample mean &lt; population mean, sample mean &gt; population mean</w:t>
+      </w:r>
+    </w:p>
+    <w:p>
+      <w:pPr>
+        <w:pStyle w:val="ListBullet"/>
+        <w:tabs>
+          <w:tab w:val="clear" w:pos="360"/>
+          <w:tab w:val="num" w:pos="1080"/>
+        </w:tabs>
+        <w:ind w:left="1080"/>
+      </w:pPr>
+      <w:r>
+        <w:t xml:space="preserve">Predicting DIRECTION of </w:t>
+      </w:r>
+      <w:r>
+        <w:t>treatment effect (song increases engagement)</w:t>
+      </w:r>
+    </w:p>
+    <w:p>
+      <w:pPr>
+        <w:pStyle w:val="ListBullet"/>
+        <w:tabs>
+          <w:tab w:val="clear" w:pos="360"/>
+          <w:tab w:val="num" w:pos="720"/>
+        </w:tabs>
+        <w:ind w:left="720"/>
+      </w:pPr>
+      <w:r>
+        <w:t xml:space="preserve">2-tailed test </w:t>
+      </w:r>
+      <w:r>
+        <w:sym w:font="Wingdings" w:char="F0E0"/>
+      </w:r>
+      <w:r>
+        <w:t xml:space="preserve"> sample mean &lt;&gt; population mean (=/= population mean</w:t>
+      </w:r>
+      <w:r>
+        <w:t xml:space="preserve"> </w:t>
+      </w:r>
+      <w:r>
+        <w:sym w:font="Wingdings" w:char="F0E0"/>
+      </w:r>
+      <w:r>
+        <w:t xml:space="preserve"> EITHER</w:t>
+      </w:r>
+      <w:r>
+        <w:t>)</w:t>
+      </w:r>
+    </w:p>
+    <w:p>
+      <w:pPr>
+        <w:pStyle w:val="ListBullet"/>
+        <w:tabs>
+          <w:tab w:val="clear" w:pos="360"/>
+          <w:tab w:val="num" w:pos="1080"/>
+        </w:tabs>
+        <w:ind w:left="1080"/>
+      </w:pPr>
+      <w:r>
+        <w:t xml:space="preserve">Do NOT predict direction </w:t>
+      </w:r>
+      <w:r>
+        <w:t xml:space="preserve">of treatment effect (song </w:t>
+      </w:r>
+      <w:r>
+        <w:t>changes</w:t>
+      </w:r>
+      <w:r>
+        <w:t xml:space="preserve"> engagement)</w:t>
+      </w:r>
+    </w:p>
+    <w:p>
+      <w:pPr>
+        <w:pStyle w:val="ListBullet"/>
+        <w:tabs>
+          <w:tab w:val="clear" w:pos="360"/>
+          <w:tab w:val="num" w:pos="1080"/>
+        </w:tabs>
+        <w:ind w:left="1080"/>
+      </w:pPr>
+      <w:r>
+        <w:t xml:space="preserve">More conservative test </w:t>
+      </w:r>
+      <w:r>
+        <w:sym w:font="Wingdings" w:char="F0E0"/>
+      </w:r>
+      <w:r>
+        <w:t xml:space="preserve"> less likely to reject Null</w:t>
+      </w:r>
+    </w:p>
+    <w:p>
+      <w:pPr>
+        <w:pStyle w:val="ListBullet"/>
+        <w:tabs>
+          <w:tab w:val="clear" w:pos="360"/>
+          <w:tab w:val="num" w:pos="1080"/>
+        </w:tabs>
+        <w:ind w:left="1080"/>
+      </w:pPr>
+      <w:r>
+        <w:t xml:space="preserve">**Exception </w:t>
+      </w:r>
+      <w:r>
+        <w:sym w:font="Wingdings" w:char="F0E0"/>
+      </w:r>
+      <w:r>
+        <w:t xml:space="preserve"> comparing new treatment w/ established treatment </w:t>
+      </w:r>
+      <w:r>
+        <w:sym w:font="Wingdings" w:char="F0E0"/>
+      </w:r>
+      <w:r>
+        <w:t xml:space="preserve"> only care if new treatment is BETTER, don’t care if worse </w:t>
+      </w:r>
+      <w:r>
+        <w:sym w:font="Wingdings" w:char="F0E0"/>
+      </w:r>
+      <w:r>
+        <w:t xml:space="preserve"> 1-tailed</w:t>
+      </w:r>
+    </w:p>
+    <w:p>
+      <w:pPr>
+        <w:pStyle w:val="ListBullet"/>
+        <w:numPr>
+          <w:ilvl w:val="0"/>
+          <w:numId w:val="0"/>
+        </w:numPr>
+        <w:ind w:left="2520"/>
+      </w:pPr>
+      <w:r>
+        <w:rPr>
+          <w:noProof/>
+        </w:rPr>
+        <w:drawing>
+          <wp:inline distT="0" distB="0" distL="0" distR="0" wp14:anchorId="08CD2948" wp14:editId="2763F2CC">
+            <wp:extent cx="2527935" cy="2091849"/>
+            <wp:effectExtent l="0" t="0" r="5715" b="3810"/>
+            <wp:docPr id="7" name="Picture 7"/>
+            <wp:cNvGraphicFramePr>
+              <a:graphicFrameLocks xmlns:a="http://schemas.openxmlformats.org/drawingml/2006/main" noChangeAspect="1"/>
+            </wp:cNvGraphicFramePr>
+            <a:graphic xmlns:a="http://schemas.openxmlformats.org/drawingml/2006/main">
+              <a:graphicData uri="http://schemas.openxmlformats.org/drawingml/2006/picture">
+                <pic:pic xmlns:pic="http://schemas.openxmlformats.org/drawingml/2006/picture">
+                  <pic:nvPicPr>
+                    <pic:cNvPr id="1" name=""/>
+                    <pic:cNvPicPr/>
+                  </pic:nvPicPr>
+                  <pic:blipFill>
+                    <a:blip r:embed="rId11"/>
+                    <a:stretch>
+                      <a:fillRect/>
+                    </a:stretch>
+                  </pic:blipFill>
+                  <pic:spPr>
+                    <a:xfrm>
+                      <a:off x="0" y="0"/>
+                      <a:ext cx="2535339" cy="2097975"/>
+                    </a:xfrm>
+                    <a:prstGeom prst="rect">
+                      <a:avLst/>
+                    </a:prstGeom>
+                  </pic:spPr>
+                </pic:pic>
+              </a:graphicData>
+            </a:graphic>
+          </wp:inline>
+        </w:drawing>
+      </w:r>
+    </w:p>
+    <w:p>
+      <w:pPr>
+        <w:pStyle w:val="ListBullet"/>
+        <w:numPr>
+          <w:ilvl w:val="0"/>
+          <w:numId w:val="0"/>
+        </w:numPr>
+        <w:ind w:left="2520"/>
+      </w:pPr>
+      <w:r>
+        <w:tab/>
+      </w:r>
+    </w:p>
+    <w:p>
+      <w:pPr>
+        <w:pStyle w:val="ListBullet"/>
+        <w:tabs>
+          <w:tab w:val="clear" w:pos="360"/>
+          <w:tab w:val="num" w:pos="720"/>
+        </w:tabs>
+        <w:ind w:left="720"/>
+      </w:pPr>
+      <w:r>
+        <w:t>Reject this null when sample mean is w/in critical region OR is less/greater than z-critical OR probability of getting the sample mean is less than the alpha level</w:t>
+      </w:r>
+    </w:p>
+    <w:p>
+      <w:pPr>
+        <w:pStyle w:val="ListBullet"/>
+        <w:numPr>
+          <w:ilvl w:val="0"/>
+          <w:numId w:val="0"/>
+        </w:numPr>
+        <w:ind w:left="720" w:firstLine="720"/>
+      </w:pPr>
+      <w:r>
+        <w:rPr>
+          <w:noProof/>
+        </w:rPr>
+        <w:lastRenderedPageBreak/>
+        <w:drawing>
+          <wp:inline distT="0" distB="0" distL="0" distR="0" wp14:anchorId="5510C5DC" wp14:editId="72640F20">
+            <wp:extent cx="957645" cy="573405"/>
+            <wp:effectExtent l="0" t="0" r="0" b="0"/>
+            <wp:docPr id="9" name="Picture 9"/>
+            <wp:cNvGraphicFramePr>
+              <a:graphicFrameLocks xmlns:a="http://schemas.openxmlformats.org/drawingml/2006/main" noChangeAspect="1"/>
+            </wp:cNvGraphicFramePr>
+            <a:graphic xmlns:a="http://schemas.openxmlformats.org/drawingml/2006/main">
+              <a:graphicData uri="http://schemas.openxmlformats.org/drawingml/2006/picture">
+                <pic:pic xmlns:pic="http://schemas.openxmlformats.org/drawingml/2006/picture">
+                  <pic:nvPicPr>
+                    <pic:cNvPr id="1" name=""/>
+                    <pic:cNvPicPr/>
+                  </pic:nvPicPr>
+                  <pic:blipFill>
+                    <a:blip r:embed="rId12"/>
+                    <a:stretch>
+                      <a:fillRect/>
+                    </a:stretch>
+                  </pic:blipFill>
+                  <pic:spPr>
+                    <a:xfrm>
+                      <a:off x="0" y="0"/>
+                      <a:ext cx="968705" cy="580027"/>
+                    </a:xfrm>
+                    <a:prstGeom prst="rect">
+                      <a:avLst/>
+                    </a:prstGeom>
+                  </pic:spPr>
+                </pic:pic>
+              </a:graphicData>
+            </a:graphic>
+          </wp:inline>
+        </w:drawing>
+      </w:r>
+      <w:r>
+        <w:rPr>
+          <w:noProof/>
+        </w:rPr>
+        <w:drawing>
+          <wp:inline distT="0" distB="0" distL="0" distR="0" wp14:anchorId="798F480D" wp14:editId="18BBED39">
+            <wp:extent cx="2579370" cy="548554"/>
+            <wp:effectExtent l="0" t="0" r="0" b="4445"/>
+            <wp:docPr id="8" name="Picture 8"/>
+            <wp:cNvGraphicFramePr>
+              <a:graphicFrameLocks xmlns:a="http://schemas.openxmlformats.org/drawingml/2006/main" noChangeAspect="1"/>
+            </wp:cNvGraphicFramePr>
+            <a:graphic xmlns:a="http://schemas.openxmlformats.org/drawingml/2006/main">
+              <a:graphicData uri="http://schemas.openxmlformats.org/drawingml/2006/picture">
+                <pic:pic xmlns:pic="http://schemas.openxmlformats.org/drawingml/2006/picture">
+                  <pic:nvPicPr>
+                    <pic:cNvPr id="1" name=""/>
+                    <pic:cNvPicPr/>
+                  </pic:nvPicPr>
+                  <pic:blipFill>
+                    <a:blip r:embed="rId13"/>
+                    <a:stretch>
+                      <a:fillRect/>
+                    </a:stretch>
+                  </pic:blipFill>
+                  <pic:spPr>
+                    <a:xfrm>
+                      <a:off x="0" y="0"/>
+                      <a:ext cx="2629639" cy="559245"/>
+                    </a:xfrm>
+                    <a:prstGeom prst="rect">
+                      <a:avLst/>
+                    </a:prstGeom>
+                  </pic:spPr>
+                </pic:pic>
+              </a:graphicData>
+            </a:graphic>
+          </wp:inline>
+        </w:drawing>
+      </w:r>
+    </w:p>
+    <w:p>
+      <w:pPr>
+        <w:pStyle w:val="ListBullet"/>
+        <w:numPr>
+          <w:ilvl w:val="0"/>
+          <w:numId w:val="0"/>
+        </w:numPr>
+        <w:ind w:left="720" w:firstLine="720"/>
+      </w:pPr>
+      <w:r>
+        <w:rPr>
+          <w:noProof/>
+        </w:rPr>
+        <w:drawing>
+          <wp:inline distT="0" distB="0" distL="0" distR="0" wp14:anchorId="12098646" wp14:editId="0F8BB74D">
+            <wp:extent cx="3322320" cy="1017037"/>
+            <wp:effectExtent l="0" t="0" r="0" b="0"/>
+            <wp:docPr id="10" name="Picture 10"/>
+            <wp:cNvGraphicFramePr>
+              <a:graphicFrameLocks xmlns:a="http://schemas.openxmlformats.org/drawingml/2006/main" noChangeAspect="1"/>
+            </wp:cNvGraphicFramePr>
+            <a:graphic xmlns:a="http://schemas.openxmlformats.org/drawingml/2006/main">
+              <a:graphicData uri="http://schemas.openxmlformats.org/drawingml/2006/picture">
+                <pic:pic xmlns:pic="http://schemas.openxmlformats.org/drawingml/2006/picture">
+                  <pic:nvPicPr>
+                    <pic:cNvPr id="1" name=""/>
+                    <pic:cNvPicPr/>
+                  </pic:nvPicPr>
+                  <pic:blipFill>
+                    <a:blip r:embed="rId14"/>
+                    <a:stretch>
+                      <a:fillRect/>
+                    </a:stretch>
+                  </pic:blipFill>
+                  <pic:spPr>
+                    <a:xfrm>
+                      <a:off x="0" y="0"/>
+                      <a:ext cx="3341562" cy="1022927"/>
+                    </a:xfrm>
+                    <a:prstGeom prst="rect">
+                      <a:avLst/>
+                    </a:prstGeom>
+                  </pic:spPr>
+                </pic:pic>
+              </a:graphicData>
+            </a:graphic>
+          </wp:inline>
+        </w:drawing>
+      </w:r>
+    </w:p>
+    <w:p>
+      <w:pPr>
+        <w:pStyle w:val="ListBullet"/>
+        <w:tabs>
+          <w:tab w:val="clear" w:pos="360"/>
+          <w:tab w:val="num" w:pos="720"/>
+        </w:tabs>
+        <w:ind w:left="720"/>
+      </w:pPr>
+      <w:r>
+        <w:t>Fail to reject NULL</w:t>
+      </w:r>
+      <w:r>
+        <w:t xml:space="preserve"> </w:t>
+      </w:r>
+      <w:r>
+        <w:sym w:font="Wingdings" w:char="F0E0"/>
+      </w:r>
+      <w:r>
+        <w:t xml:space="preserve">no </w:t>
+      </w:r>
+      <w:r>
+        <w:t>evidence song affected engagement</w:t>
+      </w:r>
+    </w:p>
+    <w:p>
+      <w:pPr>
+        <w:pStyle w:val="ListBullet"/>
+        <w:tabs>
+          <w:tab w:val="clear" w:pos="360"/>
+          <w:tab w:val="num" w:pos="720"/>
+        </w:tabs>
+        <w:ind w:left="720"/>
+      </w:pPr>
+      <w:r>
+        <w:t xml:space="preserve">Increase sample size to 50 </w:t>
+      </w:r>
+      <w:r>
+        <w:sym w:font="Wingdings" w:char="F0E0"/>
+      </w:r>
+      <w:r>
+        <w:t xml:space="preserve"> z-score = 2+ </w:t>
+      </w:r>
+      <w:r>
+        <w:sym w:font="Wingdings" w:char="F0E0"/>
+      </w:r>
+      <w:r>
+        <w:t xml:space="preserve"> reject NULL</w:t>
+      </w:r>
+      <w:r>
+        <w:t xml:space="preserve"> </w:t>
+      </w:r>
+      <w:r>
+        <w:t>w/ p &lt; 0.05</w:t>
+      </w:r>
+      <w:r>
+        <w:t xml:space="preserve"> (reject b/c probability </w:t>
+      </w:r>
+      <w:r>
+        <w:rPr>
+          <w:i/>
+        </w:rPr>
+        <w:t>p</w:t>
+      </w:r>
+      <w:r>
+        <w:t xml:space="preserve"> of getting this mean value with this sample size is very low</w:t>
+      </w:r>
+      <w:bookmarkStart w:id="1" w:name="_GoBack"/>
+      <w:bookmarkEnd w:id="1"/>
+      <w:r>
+        <w:t xml:space="preserve"> </w:t>
+      </w:r>
+      <w:r>
+        <w:sym w:font="Wingdings" w:char="F0E0"/>
+      </w:r>
+      <w:r>
+        <w:t xml:space="preserve"> evidence song affected engagement</w:t>
+      </w:r>
+    </w:p>
+    <w:p>
+      <w:pPr>
+        <w:pStyle w:val="ListBullet"/>
+        <w:numPr>
+          <w:ilvl w:val="0"/>
+          <w:numId w:val="0"/>
+        </w:numPr>
+      </w:pPr>
+    </w:p>
+    <w:p>
+      <w:pPr>
+        <w:pStyle w:val="ListBullet"/>
+        <w:numPr>
+          <w:ilvl w:val="0"/>
+          <w:numId w:val="0"/>
+        </w:numPr>
+        <w:ind w:left="360"/>
+      </w:pPr>
+    </w:p>
+    <w:p>
+      <w:pPr>
+        <w:pStyle w:val="ListBullet"/>
+        <w:numPr>
+          <w:ilvl w:val="0"/>
+          <w:numId w:val="0"/>
+        </w:numPr>
+        <w:ind w:left="360"/>
+      </w:pPr>
+    </w:p>
+    <w:p>
+      <w:pPr>
+        <w:pStyle w:val="ListBullet"/>
+      </w:pPr>
+      <w:r>
+        <w:rPr>
+          <w:rFonts w:ascii="Cambria Math" w:hAnsi="Cambria Math" w:cs="Cambria Math"/>
+        </w:rPr>
+        <w:t xml:space="preserve">Ex: </w:t>
+      </w:r>
+      <w:r>
+        <w:t>A towns census from 2001 reported average age of people living there</w:t>
+      </w:r>
+      <w:r>
+        <w:t xml:space="preserve"> = </w:t>
+      </w:r>
+      <w:r>
+        <w:t xml:space="preserve">32.3 </w:t>
+      </w:r>
+      <w:r>
+        <w:t xml:space="preserve">w/ SD = </w:t>
+      </w:r>
+      <w:r>
+        <w:t xml:space="preserve">2.1 years. </w:t>
+      </w:r>
+    </w:p>
+    <w:p>
+      <w:pPr>
+        <w:pStyle w:val="ListBullet"/>
+        <w:tabs>
+          <w:tab w:val="clear" w:pos="360"/>
+          <w:tab w:val="num" w:pos="720"/>
+        </w:tabs>
+        <w:ind w:left="720"/>
+      </w:pPr>
+      <w:r>
+        <w:t xml:space="preserve">The town takes a sample of 25 people </w:t>
+      </w:r>
+      <w:r>
+        <w:t xml:space="preserve">+ </w:t>
+      </w:r>
+      <w:r>
+        <w:t xml:space="preserve">finds average age </w:t>
+      </w:r>
+      <w:r>
+        <w:t xml:space="preserve">= </w:t>
+      </w:r>
+      <w:r>
+        <w:t xml:space="preserve">38.4 years. </w:t>
+      </w:r>
+    </w:p>
+    <w:p>
+      <w:pPr>
+        <w:pStyle w:val="ListBullet"/>
+        <w:tabs>
+          <w:tab w:val="clear" w:pos="360"/>
+          <w:tab w:val="num" w:pos="720"/>
+        </w:tabs>
+        <w:ind w:left="720"/>
+      </w:pPr>
+      <w:r>
+        <w:t>Test the claim that the average age of people in the town</w:t>
+      </w:r>
+      <w:r>
+        <w:t xml:space="preserve"> has increased w/ </w:t>
+      </w:r>
+      <w:r>
+        <w:t xml:space="preserve">a level </w:t>
+      </w:r>
+      <w:r>
+        <w:t>= 0.05</w:t>
+      </w:r>
+    </w:p>
+    <w:p>
+      <w:pPr>
+        <w:pStyle w:val="ListBullet"/>
+        <w:tabs>
+          <w:tab w:val="clear" w:pos="360"/>
+          <w:tab w:val="num" w:pos="1080"/>
+        </w:tabs>
+        <w:ind w:left="1080"/>
+      </w:pPr>
+      <w:r>
+        <w:t>1</w:t>
+      </w:r>
+      <w:r>
+        <w:rPr>
+          <w:vertAlign w:val="superscript"/>
+        </w:rPr>
+        <w:t>st</w:t>
+      </w:r>
+      <w:r>
+        <w:t xml:space="preserve"> </w:t>
+      </w:r>
+      <w:r>
+        <w:t>define our hypotheses:</w:t>
+      </w:r>
+    </w:p>
+    <w:p>
+      <w:pPr>
+        <w:pStyle w:val="ListBullet"/>
+        <w:tabs>
+          <w:tab w:val="clear" w:pos="360"/>
+          <w:tab w:val="num" w:pos="1440"/>
+        </w:tabs>
+        <w:ind w:left="1440"/>
+      </w:pPr>
+      <w:r>
+        <w:t>H0 : µ0 = 32.3</w:t>
+      </w:r>
+      <w:r>
+        <w:t xml:space="preserve"> </w:t>
+      </w:r>
+      <w:r>
+        <w:t>years</w:t>
+      </w:r>
+    </w:p>
+    <w:p>
+      <w:pPr>
+        <w:pStyle w:val="ListBullet"/>
+        <w:tabs>
+          <w:tab w:val="clear" w:pos="360"/>
+          <w:tab w:val="num" w:pos="1440"/>
+        </w:tabs>
+        <w:ind w:left="1440"/>
+      </w:pPr>
+      <w:r>
+        <w:t>Ha : µ0 &gt; 32.3</w:t>
+      </w:r>
+      <w:r>
+        <w:t xml:space="preserve"> </w:t>
+      </w:r>
+      <w:r>
+        <w:t>years</w:t>
+      </w:r>
+    </w:p>
+    <w:p>
+      <w:pPr>
+        <w:pStyle w:val="ListBullet"/>
+        <w:tabs>
+          <w:tab w:val="clear" w:pos="360"/>
+          <w:tab w:val="num" w:pos="1080"/>
+        </w:tabs>
+        <w:ind w:left="1080"/>
+      </w:pPr>
+      <w:r>
+        <w:t xml:space="preserve">ID </w:t>
+      </w:r>
+      <w:r>
+        <w:t xml:space="preserve">the important </w:t>
+      </w:r>
+      <w:r>
+        <w:t>info</w:t>
+      </w:r>
+    </w:p>
+    <w:p>
+      <w:pPr>
+        <w:pStyle w:val="ListBullet"/>
+        <w:tabs>
+          <w:tab w:val="clear" w:pos="360"/>
+          <w:tab w:val="num" w:pos="1440"/>
+        </w:tabs>
+        <w:ind w:left="1440"/>
+      </w:pPr>
+      <w:r>
+        <w:t>x¯ = 38.4</w:t>
+      </w:r>
+      <w:r>
+        <w:tab/>
+      </w:r>
+      <w:r>
+        <w:t>s = 2.1</w:t>
+      </w:r>
+      <w:r>
+        <w:tab/>
+      </w:r>
+      <w:r>
+        <w:tab/>
+      </w:r>
+      <w:r>
+        <w:t>n = 25</w:t>
+      </w:r>
+      <w:r>
+        <w:tab/>
+      </w:r>
+      <w:r>
+        <w:tab/>
+        <w:t>SE = 2.1/sqrt(</w:t>
+      </w:r>
+      <w:r>
+        <w:t>25</w:t>
+      </w:r>
+      <w:r>
+        <w:t>)</w:t>
+      </w:r>
+      <w:r>
+        <w:t xml:space="preserve"> = 0.42</w:t>
+      </w:r>
+    </w:p>
+    <w:p>
+      <w:pPr>
+        <w:pStyle w:val="ListBullet"/>
+        <w:tabs>
+          <w:tab w:val="clear" w:pos="360"/>
+          <w:tab w:val="num" w:pos="1080"/>
+        </w:tabs>
+        <w:ind w:left="1080"/>
+      </w:pPr>
+      <w:r>
+        <w:t>L</w:t>
+      </w:r>
+      <w:r>
+        <w:t xml:space="preserve">ast piece of important info we need is our </w:t>
+      </w:r>
+      <w:r>
+        <w:rPr>
+          <w:b/>
+        </w:rPr>
+        <w:t>critical value</w:t>
+      </w:r>
+      <w:r>
+        <w:t xml:space="preserve">: </w:t>
+      </w:r>
+    </w:p>
+    <w:p>
+      <w:pPr>
+        <w:pStyle w:val="ListBullet"/>
+        <w:tabs>
+          <w:tab w:val="clear" w:pos="360"/>
+          <w:tab w:val="num" w:pos="1440"/>
+        </w:tabs>
+        <w:ind w:left="1440"/>
+      </w:pPr>
+      <w:r>
+        <w:t xml:space="preserve">Finding Z-critical value </w:t>
+      </w:r>
+      <w:r>
+        <w:sym w:font="Wingdings" w:char="F0E0"/>
+      </w:r>
+      <w:r>
+        <w:t xml:space="preserve"> </w:t>
+      </w:r>
+      <w:r>
+        <w:t>l</w:t>
+      </w:r>
+      <w:r>
+        <w:t xml:space="preserve">ook up as close as we can to 95% = </w:t>
+      </w:r>
+      <w:r>
+        <w:rPr>
+          <w:b/>
+        </w:rPr>
+        <w:t xml:space="preserve">Z-crit </w:t>
+      </w:r>
+      <w:r>
+        <w:rPr>
+          <w:b/>
+        </w:rPr>
+        <w:t xml:space="preserve">= </w:t>
+      </w:r>
+      <w:r>
+        <w:t>1.64</w:t>
+      </w:r>
+    </w:p>
+    <w:p>
+      <w:pPr>
+        <w:pStyle w:val="ListBullet"/>
+        <w:tabs>
+          <w:tab w:val="clear" w:pos="360"/>
+          <w:tab w:val="num" w:pos="1440"/>
+        </w:tabs>
+        <w:ind w:left="1440"/>
+      </w:pPr>
+      <w:r>
+        <w:rPr>
+          <w:noProof/>
+        </w:rPr>
+        <w:drawing>
+          <wp:inline distT="0" distB="0" distL="0" distR="0" wp14:anchorId="782E07CB" wp14:editId="0EB12849">
+            <wp:extent cx="3444240" cy="3120355"/>
+            <wp:effectExtent l="0" t="0" r="3810" b="4445"/>
+            <wp:docPr id="1" name="Picture 1"/>
+            <wp:cNvGraphicFramePr>
+              <a:graphicFrameLocks xmlns:a="http://schemas.openxmlformats.org/drawingml/2006/main" noChangeAspect="1"/>
+            </wp:cNvGraphicFramePr>
+            <a:graphic xmlns:a="http://schemas.openxmlformats.org/drawingml/2006/main">
+              <a:graphicData uri="http://schemas.openxmlformats.org/drawingml/2006/picture">
+                <pic:pic xmlns:pic="http://schemas.openxmlformats.org/drawingml/2006/picture">
+                  <pic:nvPicPr>
+                    <pic:cNvPr id="1" name=""/>
+                    <pic:cNvPicPr/>
+                  </pic:nvPicPr>
+                  <pic:blipFill>
+                    <a:blip r:embed="rId15"/>
+                    <a:stretch>
+                      <a:fillRect/>
+                    </a:stretch>
+                  </pic:blipFill>
+                  <pic:spPr>
+                    <a:xfrm>
+                      <a:off x="0" y="0"/>
                       <a:ext cx="3451809" cy="3127212"/>
                     </a:xfrm>
                     <a:prstGeom prst="rect">
@@ -1016,6 +2079,7 @@
         <w:ind w:left="720"/>
       </w:pPr>
       <w:r>
+        <w:lastRenderedPageBreak/>
         <w:t xml:space="preserve">Since our z-score </w:t>
       </w:r>
       <w:r>
@@ -1268,7 +2332,6 @@
         <w:ind w:left="1080"/>
       </w:pPr>
       <w:r>
-        <w:lastRenderedPageBreak/>
         <w:t>H0 : µ0 = $1,800</w:t>
       </w:r>
     </w:p>
@@ -1369,28 +2432,13 @@
         <w:sym w:font="Wingdings" w:char="F0E0"/>
       </w:r>
       <w:r>
-        <w:t xml:space="preserve"> 1,950</w:t>
-      </w:r>
-      <w:r>
-        <w:t xml:space="preserve"> –</w:t>
-      </w:r>
-      <w:r>
-        <w:t xml:space="preserve"> </w:t>
-      </w:r>
-      <w:r>
-        <w:t>1800</w:t>
-      </w:r>
-      <w:r>
-        <w:t xml:space="preserve"> / </w:t>
+        <w:t xml:space="preserve"> 1,950 – 1800 / </w:t>
       </w:r>
       <w:r>
         <w:t>79.0569415</w:t>
       </w:r>
       <w:r>
-        <w:t xml:space="preserve"> </w:t>
-      </w:r>
-      <w:r>
-        <w:t xml:space="preserve">= </w:t>
+        <w:t xml:space="preserve"> = </w:t>
       </w:r>
       <w:r>
         <w:rPr>
@@ -1689,7 +2737,6 @@
     <w:lsdException w:name="HTML Sample" w:semiHidden="1" w:unhideWhenUsed="1"/>
     <w:lsdException w:name="HTML Typewriter" w:semiHidden="1" w:unhideWhenUsed="1"/>
     <w:lsdException w:name="HTML Variable" w:semiHidden="1" w:unhideWhenUsed="1"/>
-    <w:lsdException w:name="Normal Table" w:semiHidden="1" w:unhideWhenUsed="1"/>
     <w:lsdException w:name="annotation subject" w:semiHidden="1" w:unhideWhenUsed="1"/>
     <w:lsdException w:name="No List" w:semiHidden="1" w:unhideWhenUsed="1"/>
     <w:lsdException w:name="Outline List 1" w:semiHidden="1" w:unhideWhenUsed="1"/>
@@ -1734,7 +2781,6 @@
     <w:lsdException w:name="Table Professional" w:semiHidden="1" w:unhideWhenUsed="1"/>
     <w:lsdException w:name="Table Subtle 1" w:semiHidden="1" w:unhideWhenUsed="1"/>
     <w:lsdException w:name="Table Subtle 2" w:semiHidden="1" w:unhideWhenUsed="1"/>
-    <w:lsdException w:name="Table Web 1" w:semiHidden="1" w:unhideWhenUsed="1"/>
     <w:lsdException w:name="Table Web 2" w:semiHidden="1" w:unhideWhenUsed="1"/>
     <w:lsdException w:name="Table Web 3" w:semiHidden="1" w:unhideWhenUsed="1"/>
     <w:lsdException w:name="Balloon Text" w:semiHidden="1" w:unhideWhenUsed="1"/>

</xml_diff>

<commit_message>
Finish Lesson 3 Hypothesis Testing and Problem Set in Udacity Inferential Stats
</commit_message>
<xml_diff>
--- a/Stats/Udacity/DataAnalystNanoDegree/IntroToInferentialStats/Lesson3_HypothesisTesting.docx
+++ b/Stats/Udacity/DataAnalystNanoDegree/IntroToInferentialStats/Lesson3_HypothesisTesting.docx
@@ -291,7 +291,15 @@
         <w:sym w:font="Wingdings" w:char="F0E0"/>
       </w:r>
       <w:r>
-        <w:t xml:space="preserve"> z-crit = 1.6</w:t>
+        <w:t xml:space="preserve"> z-</w:t>
+      </w:r>
+      <w:proofErr w:type="spellStart"/>
+      <w:r>
+        <w:t>crit</w:t>
+      </w:r>
+      <w:proofErr w:type="spellEnd"/>
+      <w:r>
+        <w:t xml:space="preserve"> = 1.6</w:t>
       </w:r>
       <w:r>
         <w:t>4</w:t>
@@ -310,7 +318,15 @@
         <w:sym w:font="Wingdings" w:char="F0E0"/>
       </w:r>
       <w:r>
-        <w:t xml:space="preserve"> z-crit = 2.3</w:t>
+        <w:t xml:space="preserve"> z-</w:t>
+      </w:r>
+      <w:proofErr w:type="spellStart"/>
+      <w:r>
+        <w:t>crit</w:t>
+      </w:r>
+      <w:proofErr w:type="spellEnd"/>
+      <w:r>
+        <w:t xml:space="preserve"> = 2.3</w:t>
       </w:r>
       <w:r>
         <w:t>2</w:t>
@@ -356,7 +372,15 @@
         <w:sym w:font="Wingdings" w:char="F0E0"/>
       </w:r>
       <w:r>
-        <w:t xml:space="preserve"> z-crit = 1.96</w:t>
+        <w:t xml:space="preserve"> z-</w:t>
+      </w:r>
+      <w:proofErr w:type="spellStart"/>
+      <w:r>
+        <w:t>crit</w:t>
+      </w:r>
+      <w:proofErr w:type="spellEnd"/>
+      <w:r>
+        <w:t xml:space="preserve"> = 1.96</w:t>
       </w:r>
     </w:p>
     <w:p>
@@ -545,10 +569,7 @@
         <w:sym w:font="Wingdings" w:char="F0E0"/>
       </w:r>
       <w:r>
-        <w:t xml:space="preserve"> </w:t>
-      </w:r>
-      <w:r>
-        <w:t>2.</w:t>
+        <w:t xml:space="preserve"> 2.</w:t>
       </w:r>
       <w:r>
         <w:t>5%</w:t>
@@ -560,13 +581,15 @@
         <w:sym w:font="Wingdings" w:char="F0E0"/>
       </w:r>
       <w:r>
-        <w:t xml:space="preserve"> z-crit = 1.</w:t>
-      </w:r>
-      <w:r>
-        <w:t>9</w:t>
-      </w:r>
-      <w:r>
-        <w:t>6</w:t>
+        <w:t xml:space="preserve"> z-</w:t>
+      </w:r>
+      <w:proofErr w:type="spellStart"/>
+      <w:r>
+        <w:t>crit</w:t>
+      </w:r>
+      <w:proofErr w:type="spellEnd"/>
+      <w:r>
+        <w:t xml:space="preserve"> = 1.96</w:t>
       </w:r>
       <w:r>
         <w:tab/>
@@ -594,7 +617,15 @@
         <w:sym w:font="Wingdings" w:char="F0E0"/>
       </w:r>
       <w:r>
-        <w:t xml:space="preserve"> z-crit = </w:t>
+        <w:t xml:space="preserve"> z-</w:t>
+      </w:r>
+      <w:proofErr w:type="spellStart"/>
+      <w:r>
+        <w:t>crit</w:t>
+      </w:r>
+      <w:proofErr w:type="spellEnd"/>
+      <w:r>
+        <w:t xml:space="preserve"> = </w:t>
       </w:r>
       <w:r>
         <w:t>2.575</w:t>
@@ -1151,13 +1182,7 @@
         <w:t xml:space="preserve">NOT change how much </w:t>
       </w:r>
       <w:r>
-        <w:t xml:space="preserve">learners </w:t>
-      </w:r>
-      <w:r>
-        <w:t xml:space="preserve">are </w:t>
-      </w:r>
-      <w:r>
-        <w:t>engaged</w:t>
+        <w:t>learners are engaged</w:t>
       </w:r>
       <w:r>
         <w:t>, results in SAME level of engagement</w:t>
@@ -1179,53 +1204,79 @@
         <w:sym w:font="Wingdings" w:char="F0E0"/>
       </w:r>
       <w:r>
+        <w:t xml:space="preserve"> a song for the lesson WILL make learners more engaged, DOES change how much learners are engaged, results in </w:t>
+      </w:r>
+      <w:r>
+        <w:t>LESS-engaged learners</w:t>
+      </w:r>
+      <w:r>
         <w:t xml:space="preserve"> </w:t>
       </w:r>
-      <w:r>
-        <w:t xml:space="preserve">a song for the lesson </w:t>
-      </w:r>
-      <w:r>
-        <w:t>WILL</w:t>
-      </w:r>
-      <w:r>
-        <w:t xml:space="preserve"> make learners more engaged, </w:t>
-      </w:r>
-      <w:r>
-        <w:t>DOES chang</w:t>
-      </w:r>
-      <w:r>
-        <w:t xml:space="preserve">e </w:t>
-      </w:r>
-      <w:r>
-        <w:t>how much</w:t>
-      </w:r>
-      <w:r>
-        <w:t xml:space="preserve"> learners are engaged, results in </w:t>
-      </w:r>
-      <w:r>
-        <w:t>LESS-engaged learners</w:t>
+    </w:p>
+    <w:p>
+      <w:pPr>
+        <w:pStyle w:val="ListBullet"/>
+        <w:tabs>
+          <w:tab w:val="clear" w:pos="360"/>
+          <w:tab w:val="num" w:pos="720"/>
+        </w:tabs>
+        <w:ind w:left="720"/>
+      </w:pPr>
+      <w:r>
+        <w:t xml:space="preserve">1-tailed tests </w:t>
+      </w:r>
+      <w:r>
+        <w:sym w:font="Wingdings" w:char="F0E0"/>
+      </w:r>
+      <w:r>
+        <w:t xml:space="preserve"> sample mean &lt; population mean, sample mean &gt; population mean</w:t>
+      </w:r>
+    </w:p>
+    <w:p>
+      <w:pPr>
+        <w:pStyle w:val="ListBullet"/>
+        <w:tabs>
+          <w:tab w:val="clear" w:pos="360"/>
+          <w:tab w:val="num" w:pos="1080"/>
+        </w:tabs>
+        <w:ind w:left="1080"/>
+      </w:pPr>
+      <w:r>
+        <w:t xml:space="preserve">Predicting DIRECTION of </w:t>
+      </w:r>
+      <w:r>
+        <w:t>treatment effect (song increases engagement)</w:t>
+      </w:r>
+    </w:p>
+    <w:p>
+      <w:pPr>
+        <w:pStyle w:val="ListBullet"/>
+        <w:tabs>
+          <w:tab w:val="clear" w:pos="360"/>
+          <w:tab w:val="num" w:pos="720"/>
+        </w:tabs>
+        <w:ind w:left="720"/>
+      </w:pPr>
+      <w:r>
+        <w:t xml:space="preserve">2-tailed test </w:t>
+      </w:r>
+      <w:r>
+        <w:sym w:font="Wingdings" w:char="F0E0"/>
+      </w:r>
+      <w:r>
+        <w:t xml:space="preserve"> sample mean &lt;&gt; population mean (=/= population mean</w:t>
       </w:r>
       <w:r>
         <w:t xml:space="preserve"> </w:t>
       </w:r>
-    </w:p>
-    <w:p>
-      <w:pPr>
-        <w:pStyle w:val="ListBullet"/>
-        <w:tabs>
-          <w:tab w:val="clear" w:pos="360"/>
-          <w:tab w:val="num" w:pos="720"/>
-        </w:tabs>
-        <w:ind w:left="720"/>
-      </w:pPr>
-      <w:r>
-        <w:t xml:space="preserve">1-tailed tests </w:t>
-      </w:r>
-      <w:r>
-        <w:sym w:font="Wingdings" w:char="F0E0"/>
-      </w:r>
-      <w:r>
-        <w:t xml:space="preserve"> sample mean &lt; population mean, sample mean &gt; population mean</w:t>
+      <w:r>
+        <w:sym w:font="Wingdings" w:char="F0E0"/>
+      </w:r>
+      <w:r>
+        <w:t xml:space="preserve"> EITHER</w:t>
+      </w:r>
+      <w:r>
+        <w:t>)</w:t>
       </w:r>
     </w:p>
     <w:p>
@@ -1238,63 +1289,7 @@
         <w:ind w:left="1080"/>
       </w:pPr>
       <w:r>
-        <w:t xml:space="preserve">Predicting DIRECTION of </w:t>
-      </w:r>
-      <w:r>
-        <w:t>treatment effect (song increases engagement)</w:t>
-      </w:r>
-    </w:p>
-    <w:p>
-      <w:pPr>
-        <w:pStyle w:val="ListBullet"/>
-        <w:tabs>
-          <w:tab w:val="clear" w:pos="360"/>
-          <w:tab w:val="num" w:pos="720"/>
-        </w:tabs>
-        <w:ind w:left="720"/>
-      </w:pPr>
-      <w:r>
-        <w:t xml:space="preserve">2-tailed test </w:t>
-      </w:r>
-      <w:r>
-        <w:sym w:font="Wingdings" w:char="F0E0"/>
-      </w:r>
-      <w:r>
-        <w:t xml:space="preserve"> sample mean &lt;&gt; population mean (=/= population mean</w:t>
-      </w:r>
-      <w:r>
-        <w:t xml:space="preserve"> </w:t>
-      </w:r>
-      <w:r>
-        <w:sym w:font="Wingdings" w:char="F0E0"/>
-      </w:r>
-      <w:r>
-        <w:t xml:space="preserve"> EITHER</w:t>
-      </w:r>
-      <w:r>
-        <w:t>)</w:t>
-      </w:r>
-    </w:p>
-    <w:p>
-      <w:pPr>
-        <w:pStyle w:val="ListBullet"/>
-        <w:tabs>
-          <w:tab w:val="clear" w:pos="360"/>
-          <w:tab w:val="num" w:pos="1080"/>
-        </w:tabs>
-        <w:ind w:left="1080"/>
-      </w:pPr>
-      <w:r>
-        <w:t xml:space="preserve">Do NOT predict direction </w:t>
-      </w:r>
-      <w:r>
-        <w:t xml:space="preserve">of treatment effect (song </w:t>
-      </w:r>
-      <w:r>
-        <w:t>changes</w:t>
-      </w:r>
-      <w:r>
-        <w:t xml:space="preserve"> engagement)</w:t>
+        <w:t>Do NOT predict direction of treatment effect (song changes engagement)</w:t>
       </w:r>
     </w:p>
     <w:p>
@@ -1583,10 +1578,7 @@
         <w:sym w:font="Wingdings" w:char="F0E0"/>
       </w:r>
       <w:r>
-        <w:t xml:space="preserve">no </w:t>
-      </w:r>
-      <w:r>
-        <w:t>evidence song affected engagement</w:t>
+        <w:t>no evidence song affected engagement</w:t>
       </w:r>
     </w:p>
     <w:p>
@@ -1631,8 +1623,6 @@
       <w:r>
         <w:t xml:space="preserve"> of getting this mean value with this sample size is very low</w:t>
       </w:r>
-      <w:bookmarkStart w:id="1" w:name="_GoBack"/>
-      <w:bookmarkEnd w:id="1"/>
       <w:r>
         <w:t xml:space="preserve"> </w:t>
       </w:r>
@@ -1641,6 +1631,103 @@
       </w:r>
       <w:r>
         <w:t xml:space="preserve"> evidence song affected engagement</w:t>
+      </w:r>
+    </w:p>
+    <w:p>
+      <w:pPr>
+        <w:pStyle w:val="ListBullet"/>
+      </w:pPr>
+      <w:r>
+        <w:t>This kind of statistical analysis is prone to be misinterpretation</w:t>
+      </w:r>
+    </w:p>
+    <w:p>
+      <w:pPr>
+        <w:pStyle w:val="ListBullet"/>
+        <w:tabs>
+          <w:tab w:val="clear" w:pos="360"/>
+          <w:tab w:val="num" w:pos="720"/>
+        </w:tabs>
+        <w:ind w:left="720"/>
+      </w:pPr>
+      <w:r>
+        <w:t xml:space="preserve">Possible some who viewed the song were </w:t>
+      </w:r>
+      <w:r>
+        <w:rPr>
+          <w:i/>
+        </w:rPr>
+        <w:t>already</w:t>
+      </w:r>
+      <w:r>
+        <w:t xml:space="preserve"> more engaged, but we found the probability of getting that mean score was 0.007, but </w:t>
+      </w:r>
+      <w:r>
+        <w:t>it’s</w:t>
+      </w:r>
+      <w:r>
+        <w:t xml:space="preserve"> still possible it was a randomly-obtained mean</w:t>
+      </w:r>
+    </w:p>
+    <w:p>
+      <w:pPr>
+        <w:pStyle w:val="ListBullet"/>
+      </w:pPr>
+      <w:r>
+        <w:rPr>
+          <w:b/>
+        </w:rPr>
+        <w:t>Statistical Decision Errors</w:t>
+      </w:r>
+    </w:p>
+    <w:p>
+      <w:pPr>
+        <w:pStyle w:val="ListBullet"/>
+        <w:tabs>
+          <w:tab w:val="clear" w:pos="360"/>
+          <w:tab w:val="num" w:pos="720"/>
+        </w:tabs>
+        <w:ind w:left="720"/>
+      </w:pPr>
+      <w:r>
+        <w:t xml:space="preserve">Reject Null when it’s true </w:t>
+      </w:r>
+      <w:r>
+        <w:sym w:font="Wingdings" w:char="F0E0"/>
+      </w:r>
+      <w:r>
+        <w:t xml:space="preserve"> </w:t>
+      </w:r>
+      <w:r>
+        <w:rPr>
+          <w:b/>
+        </w:rPr>
+        <w:t>Type I Error</w:t>
+      </w:r>
+    </w:p>
+    <w:p>
+      <w:pPr>
+        <w:pStyle w:val="ListBullet"/>
+        <w:tabs>
+          <w:tab w:val="clear" w:pos="360"/>
+          <w:tab w:val="num" w:pos="720"/>
+        </w:tabs>
+        <w:ind w:left="720"/>
+      </w:pPr>
+      <w:r>
+        <w:t xml:space="preserve">Accept Null when it’s false </w:t>
+      </w:r>
+      <w:r>
+        <w:sym w:font="Wingdings" w:char="F0E0"/>
+      </w:r>
+      <w:r>
+        <w:t xml:space="preserve"> </w:t>
+      </w:r>
+      <w:r>
+        <w:rPr>
+          <w:b/>
+        </w:rPr>
+        <w:t>Type II Error</w:t>
       </w:r>
     </w:p>
     <w:p>
@@ -1650,310 +1737,17 @@
           <w:ilvl w:val="0"/>
           <w:numId w:val="0"/>
         </w:numPr>
-      </w:pPr>
-    </w:p>
-    <w:p>
-      <w:pPr>
-        <w:pStyle w:val="ListBullet"/>
-        <w:numPr>
-          <w:ilvl w:val="0"/>
-          <w:numId w:val="0"/>
-        </w:numPr>
-        <w:ind w:left="360"/>
-      </w:pPr>
-    </w:p>
-    <w:p>
-      <w:pPr>
-        <w:pStyle w:val="ListBullet"/>
-        <w:numPr>
-          <w:ilvl w:val="0"/>
-          <w:numId w:val="0"/>
-        </w:numPr>
-        <w:ind w:left="360"/>
-      </w:pPr>
-    </w:p>
-    <w:p>
-      <w:pPr>
-        <w:pStyle w:val="ListBullet"/>
-      </w:pPr>
-      <w:r>
-        <w:rPr>
-          <w:rFonts w:ascii="Cambria Math" w:hAnsi="Cambria Math" w:cs="Cambria Math"/>
-        </w:rPr>
-        <w:t xml:space="preserve">Ex: </w:t>
-      </w:r>
-      <w:r>
-        <w:t>A towns census from 2001 reported average age of people living there</w:t>
-      </w:r>
-      <w:r>
-        <w:t xml:space="preserve"> = </w:t>
-      </w:r>
-      <w:r>
-        <w:t xml:space="preserve">32.3 </w:t>
-      </w:r>
-      <w:r>
-        <w:t xml:space="preserve">w/ SD = </w:t>
-      </w:r>
-      <w:r>
-        <w:t xml:space="preserve">2.1 years. </w:t>
-      </w:r>
-    </w:p>
-    <w:p>
-      <w:pPr>
-        <w:pStyle w:val="ListBullet"/>
-        <w:tabs>
-          <w:tab w:val="clear" w:pos="360"/>
-          <w:tab w:val="num" w:pos="720"/>
-        </w:tabs>
-        <w:ind w:left="720"/>
-      </w:pPr>
-      <w:r>
-        <w:t xml:space="preserve">The town takes a sample of 25 people </w:t>
-      </w:r>
-      <w:r>
-        <w:t xml:space="preserve">+ </w:t>
-      </w:r>
-      <w:r>
-        <w:t xml:space="preserve">finds average age </w:t>
-      </w:r>
-      <w:r>
-        <w:t xml:space="preserve">= </w:t>
-      </w:r>
-      <w:r>
-        <w:t xml:space="preserve">38.4 years. </w:t>
-      </w:r>
-    </w:p>
-    <w:p>
-      <w:pPr>
-        <w:pStyle w:val="ListBullet"/>
-        <w:tabs>
-          <w:tab w:val="clear" w:pos="360"/>
-          <w:tab w:val="num" w:pos="720"/>
-        </w:tabs>
-        <w:ind w:left="720"/>
-      </w:pPr>
-      <w:r>
-        <w:t>Test the claim that the average age of people in the town</w:t>
-      </w:r>
-      <w:r>
-        <w:t xml:space="preserve"> has increased w/ </w:t>
-      </w:r>
-      <w:r>
-        <w:t xml:space="preserve">a level </w:t>
-      </w:r>
-      <w:r>
-        <w:t>= 0.05</w:t>
-      </w:r>
-    </w:p>
-    <w:p>
-      <w:pPr>
-        <w:pStyle w:val="ListBullet"/>
-        <w:tabs>
-          <w:tab w:val="clear" w:pos="360"/>
-          <w:tab w:val="num" w:pos="1080"/>
-        </w:tabs>
         <w:ind w:left="1080"/>
       </w:pPr>
       <w:r>
-        <w:t>1</w:t>
-      </w:r>
-      <w:r>
-        <w:rPr>
-          <w:vertAlign w:val="superscript"/>
-        </w:rPr>
-        <w:t>st</w:t>
-      </w:r>
-      <w:r>
-        <w:t xml:space="preserve"> </w:t>
-      </w:r>
-      <w:r>
-        <w:t>define our hypotheses:</w:t>
-      </w:r>
-    </w:p>
-    <w:p>
-      <w:pPr>
-        <w:pStyle w:val="ListBullet"/>
-        <w:tabs>
-          <w:tab w:val="clear" w:pos="360"/>
-          <w:tab w:val="num" w:pos="1440"/>
-        </w:tabs>
-        <w:ind w:left="1440"/>
-      </w:pPr>
-      <w:r>
-        <w:t>H0 : µ0 = 32.3</w:t>
-      </w:r>
-      <w:r>
-        <w:t xml:space="preserve"> </w:t>
-      </w:r>
-      <w:r>
-        <w:t>years</w:t>
-      </w:r>
-    </w:p>
-    <w:p>
-      <w:pPr>
-        <w:pStyle w:val="ListBullet"/>
-        <w:tabs>
-          <w:tab w:val="clear" w:pos="360"/>
-          <w:tab w:val="num" w:pos="1440"/>
-        </w:tabs>
-        <w:ind w:left="1440"/>
-      </w:pPr>
-      <w:r>
-        <w:t>Ha : µ0 &gt; 32.3</w:t>
-      </w:r>
-      <w:r>
-        <w:t xml:space="preserve"> </w:t>
-      </w:r>
-      <w:r>
-        <w:t>years</w:t>
-      </w:r>
-    </w:p>
-    <w:p>
-      <w:pPr>
-        <w:pStyle w:val="ListBullet"/>
-        <w:tabs>
-          <w:tab w:val="clear" w:pos="360"/>
-          <w:tab w:val="num" w:pos="1080"/>
-        </w:tabs>
-        <w:ind w:left="1080"/>
-      </w:pPr>
-      <w:r>
-        <w:t xml:space="preserve">ID </w:t>
-      </w:r>
-      <w:r>
-        <w:t xml:space="preserve">the important </w:t>
-      </w:r>
-      <w:r>
-        <w:t>info</w:t>
-      </w:r>
-    </w:p>
-    <w:p>
-      <w:pPr>
-        <w:pStyle w:val="ListBullet"/>
-        <w:tabs>
-          <w:tab w:val="clear" w:pos="360"/>
-          <w:tab w:val="num" w:pos="1440"/>
-        </w:tabs>
-        <w:ind w:left="1440"/>
-      </w:pPr>
-      <w:r>
-        <w:t>x¯ = 38.4</w:t>
-      </w:r>
-      <w:r>
-        <w:tab/>
-      </w:r>
-      <w:r>
-        <w:t>s = 2.1</w:t>
-      </w:r>
-      <w:r>
-        <w:tab/>
-      </w:r>
-      <w:r>
-        <w:tab/>
-      </w:r>
-      <w:r>
-        <w:t>n = 25</w:t>
-      </w:r>
-      <w:r>
-        <w:tab/>
-      </w:r>
-      <w:r>
-        <w:tab/>
-        <w:t>SE = 2.1/sqrt(</w:t>
-      </w:r>
-      <w:r>
-        <w:t>25</w:t>
-      </w:r>
-      <w:r>
-        <w:t>)</w:t>
-      </w:r>
-      <w:r>
-        <w:t xml:space="preserve"> = 0.42</w:t>
-      </w:r>
-    </w:p>
-    <w:p>
-      <w:pPr>
-        <w:pStyle w:val="ListBullet"/>
-        <w:tabs>
-          <w:tab w:val="clear" w:pos="360"/>
-          <w:tab w:val="num" w:pos="1080"/>
-        </w:tabs>
-        <w:ind w:left="1080"/>
-      </w:pPr>
-      <w:r>
-        <w:t>L</w:t>
-      </w:r>
-      <w:r>
-        <w:t xml:space="preserve">ast piece of important info we need is our </w:t>
-      </w:r>
-      <w:r>
-        <w:rPr>
-          <w:b/>
-        </w:rPr>
-        <w:t>critical value</w:t>
-      </w:r>
-      <w:r>
-        <w:t xml:space="preserve">: </w:t>
-      </w:r>
-    </w:p>
-    <w:p>
-      <w:pPr>
-        <w:pStyle w:val="ListBullet"/>
-        <w:tabs>
-          <w:tab w:val="clear" w:pos="360"/>
-          <w:tab w:val="num" w:pos="1440"/>
-        </w:tabs>
-        <w:ind w:left="1440"/>
-      </w:pPr>
-      <w:r>
-        <w:t xml:space="preserve">Finding Z-critical value </w:t>
-      </w:r>
-      <w:r>
-        <w:sym w:font="Wingdings" w:char="F0E0"/>
-      </w:r>
-      <w:r>
-        <w:t xml:space="preserve"> </w:t>
-      </w:r>
-      <w:r>
-        <w:t>l</w:t>
-      </w:r>
-      <w:r>
-        <w:t xml:space="preserve">ook up as close as we can to 95% = </w:t>
-      </w:r>
-      <w:r>
-        <w:rPr>
-          <w:b/>
-        </w:rPr>
-        <w:t xml:space="preserve">Z-crit </w:t>
-      </w:r>
-      <w:r>
-        <w:rPr>
-          <w:b/>
-        </w:rPr>
-        <w:t xml:space="preserve">= </w:t>
-      </w:r>
-      <w:r>
-        <w:t>1.64</w:t>
-      </w:r>
-    </w:p>
-    <w:p>
-      <w:pPr>
-        <w:pStyle w:val="ListBullet"/>
-        <w:tabs>
-          <w:tab w:val="clear" w:pos="360"/>
-          <w:tab w:val="num" w:pos="1440"/>
-        </w:tabs>
-        <w:ind w:left="1440"/>
-      </w:pPr>
-      <w:r>
         <w:rPr>
           <w:noProof/>
         </w:rPr>
         <w:drawing>
-          <wp:inline distT="0" distB="0" distL="0" distR="0" wp14:anchorId="782E07CB" wp14:editId="0EB12849">
-            <wp:extent cx="3444240" cy="3120355"/>
-            <wp:effectExtent l="0" t="0" r="3810" b="4445"/>
-            <wp:docPr id="1" name="Picture 1"/>
+          <wp:inline distT="0" distB="0" distL="0" distR="0" wp14:anchorId="2F7FDA94" wp14:editId="1954AAB6">
+            <wp:extent cx="4219501" cy="2362200"/>
+            <wp:effectExtent l="0" t="0" r="0" b="0"/>
+            <wp:docPr id="6" name="Picture 6"/>
             <wp:cNvGraphicFramePr>
               <a:graphicFrameLocks xmlns:a="http://schemas.openxmlformats.org/drawingml/2006/main" noChangeAspect="1"/>
             </wp:cNvGraphicFramePr>
@@ -1973,6 +1767,536 @@
                   <pic:spPr>
                     <a:xfrm>
                       <a:off x="0" y="0"/>
+                      <a:ext cx="4235869" cy="2371363"/>
+                    </a:xfrm>
+                    <a:prstGeom prst="rect">
+                      <a:avLst/>
+                    </a:prstGeom>
+                  </pic:spPr>
+                </pic:pic>
+              </a:graphicData>
+            </a:graphic>
+          </wp:inline>
+        </w:drawing>
+      </w:r>
+    </w:p>
+    <w:p>
+      <w:pPr>
+        <w:pStyle w:val="ListBullet"/>
+      </w:pPr>
+      <w:proofErr w:type="gramStart"/>
+      <w:r>
+        <w:t>So</w:t>
+      </w:r>
+      <w:proofErr w:type="gramEnd"/>
+      <w:r>
+        <w:t xml:space="preserve"> stats is always open to misinterpretations, data only gets us so far. What matters is HOW we get the data (random sample, large enough, etc.)</w:t>
+      </w:r>
+    </w:p>
+    <w:p>
+      <w:pPr>
+        <w:pStyle w:val="ListBullet"/>
+      </w:pPr>
+      <w:r>
+        <w:t xml:space="preserve">So, the alpha </w:t>
+      </w:r>
+      <w:proofErr w:type="spellStart"/>
+      <w:r>
+        <w:t>levelt</w:t>
+      </w:r>
+      <w:proofErr w:type="spellEnd"/>
+      <w:r>
+        <w:t xml:space="preserve"> is </w:t>
+      </w:r>
+    </w:p>
+    <w:p>
+      <w:pPr>
+        <w:pStyle w:val="ListBullet"/>
+        <w:numPr>
+          <w:ilvl w:val="0"/>
+          <w:numId w:val="0"/>
+        </w:numPr>
+      </w:pPr>
+    </w:p>
+    <w:p>
+      <w:pPr>
+        <w:pStyle w:val="ListBullet"/>
+        <w:numPr>
+          <w:ilvl w:val="0"/>
+          <w:numId w:val="0"/>
+        </w:numPr>
+        <w:ind w:left="360"/>
+      </w:pPr>
+    </w:p>
+    <w:p>
+      <w:pPr>
+        <w:pStyle w:val="ListBullet"/>
+        <w:numPr>
+          <w:ilvl w:val="0"/>
+          <w:numId w:val="0"/>
+        </w:numPr>
+        <w:ind w:left="360"/>
+      </w:pPr>
+    </w:p>
+    <w:p>
+      <w:pPr>
+        <w:pStyle w:val="ListBullet"/>
+      </w:pPr>
+      <w:r>
+        <w:t xml:space="preserve">The alpha level is smaller for smaller </w:t>
+      </w:r>
+      <w:r>
+        <w:rPr>
+          <w:b/>
+        </w:rPr>
+        <w:t>critical regions</w:t>
+      </w:r>
+      <w:r>
+        <w:t xml:space="preserve"> = define unlikely values if Null = TRUE</w:t>
+      </w:r>
+    </w:p>
+    <w:p>
+      <w:pPr>
+        <w:pStyle w:val="ListBullet"/>
+      </w:pPr>
+      <w:r>
+        <w:t>When z-score is large, do not automatically accept Null</w:t>
+      </w:r>
+    </w:p>
+    <w:p>
+      <w:pPr>
+        <w:pStyle w:val="ListBullet"/>
+      </w:pPr>
+      <w:r>
+        <w:t>To retain the Null is to say we believe the intervention had no effect based on our sample</w:t>
+      </w:r>
+    </w:p>
+    <w:p>
+      <w:pPr>
+        <w:pStyle w:val="ListBullet"/>
+      </w:pPr>
+      <w:r>
+        <w:t xml:space="preserve">If an effect exists, it’s more likely to be detected if n or if pop SD is large </w:t>
+      </w:r>
+    </w:p>
+    <w:p>
+      <w:pPr>
+        <w:pStyle w:val="ListBullet"/>
+      </w:pPr>
+      <w:r>
+        <w:rPr>
+          <w:noProof/>
+        </w:rPr>
+        <w:lastRenderedPageBreak/>
+        <w:drawing>
+          <wp:inline distT="0" distB="0" distL="0" distR="0" wp14:anchorId="6D5CB1C2" wp14:editId="756BC1DE">
+            <wp:extent cx="5631180" cy="792336"/>
+            <wp:effectExtent l="0" t="0" r="0" b="8255"/>
+            <wp:docPr id="11" name="Picture 11"/>
+            <wp:cNvGraphicFramePr>
+              <a:graphicFrameLocks xmlns:a="http://schemas.openxmlformats.org/drawingml/2006/main" noChangeAspect="1"/>
+            </wp:cNvGraphicFramePr>
+            <a:graphic xmlns:a="http://schemas.openxmlformats.org/drawingml/2006/main">
+              <a:graphicData uri="http://schemas.openxmlformats.org/drawingml/2006/picture">
+                <pic:pic xmlns:pic="http://schemas.openxmlformats.org/drawingml/2006/picture">
+                  <pic:nvPicPr>
+                    <pic:cNvPr id="1" name=""/>
+                    <pic:cNvPicPr/>
+                  </pic:nvPicPr>
+                  <pic:blipFill>
+                    <a:blip r:embed="rId16"/>
+                    <a:stretch>
+                      <a:fillRect/>
+                    </a:stretch>
+                  </pic:blipFill>
+                  <pic:spPr>
+                    <a:xfrm>
+                      <a:off x="0" y="0"/>
+                      <a:ext cx="5643924" cy="794129"/>
+                    </a:xfrm>
+                    <a:prstGeom prst="rect">
+                      <a:avLst/>
+                    </a:prstGeom>
+                  </pic:spPr>
+                </pic:pic>
+              </a:graphicData>
+            </a:graphic>
+          </wp:inline>
+        </w:drawing>
+      </w:r>
+    </w:p>
+    <w:p>
+      <w:pPr>
+        <w:pStyle w:val="ListBullet"/>
+        <w:tabs>
+          <w:tab w:val="clear" w:pos="360"/>
+          <w:tab w:val="num" w:pos="3240"/>
+        </w:tabs>
+        <w:ind w:left="3240"/>
+      </w:pPr>
+      <w:r>
+        <w:rPr>
+          <w:noProof/>
+        </w:rPr>
+        <w:drawing>
+          <wp:inline distT="0" distB="0" distL="0" distR="0" wp14:anchorId="668156D4" wp14:editId="3E965010">
+            <wp:extent cx="1113911" cy="621030"/>
+            <wp:effectExtent l="0" t="0" r="0" b="7620"/>
+            <wp:docPr id="12" name="Picture 12"/>
+            <wp:cNvGraphicFramePr>
+              <a:graphicFrameLocks xmlns:a="http://schemas.openxmlformats.org/drawingml/2006/main" noChangeAspect="1"/>
+            </wp:cNvGraphicFramePr>
+            <a:graphic xmlns:a="http://schemas.openxmlformats.org/drawingml/2006/main">
+              <a:graphicData uri="http://schemas.openxmlformats.org/drawingml/2006/picture">
+                <pic:pic xmlns:pic="http://schemas.openxmlformats.org/drawingml/2006/picture">
+                  <pic:nvPicPr>
+                    <pic:cNvPr id="1" name=""/>
+                    <pic:cNvPicPr/>
+                  </pic:nvPicPr>
+                  <pic:blipFill>
+                    <a:blip r:embed="rId17"/>
+                    <a:stretch>
+                      <a:fillRect/>
+                    </a:stretch>
+                  </pic:blipFill>
+                  <pic:spPr>
+                    <a:xfrm>
+                      <a:off x="0" y="0"/>
+                      <a:ext cx="1121044" cy="625007"/>
+                    </a:xfrm>
+                    <a:prstGeom prst="rect">
+                      <a:avLst/>
+                    </a:prstGeom>
+                  </pic:spPr>
+                </pic:pic>
+              </a:graphicData>
+            </a:graphic>
+          </wp:inline>
+        </w:drawing>
+      </w:r>
+    </w:p>
+    <w:p>
+      <w:pPr>
+        <w:pStyle w:val="ListBullet"/>
+      </w:pPr>
+      <w:bookmarkStart w:id="1" w:name="_GoBack"/>
+      <w:bookmarkEnd w:id="1"/>
+    </w:p>
+    <w:p>
+      <w:pPr>
+        <w:pStyle w:val="ListBullet"/>
+      </w:pPr>
+      <w:r>
+        <w:rPr>
+          <w:rFonts w:ascii="Cambria Math" w:hAnsi="Cambria Math" w:cs="Cambria Math"/>
+        </w:rPr>
+        <w:t xml:space="preserve">Ex: </w:t>
+      </w:r>
+      <w:r>
+        <w:t>A towns census from 2001 reported average age of people living there</w:t>
+      </w:r>
+      <w:r>
+        <w:t xml:space="preserve"> = </w:t>
+      </w:r>
+      <w:r>
+        <w:t xml:space="preserve">32.3 </w:t>
+      </w:r>
+      <w:r>
+        <w:t xml:space="preserve">w/ SD = </w:t>
+      </w:r>
+      <w:r>
+        <w:t xml:space="preserve">2.1 years. </w:t>
+      </w:r>
+    </w:p>
+    <w:p>
+      <w:pPr>
+        <w:pStyle w:val="ListBullet"/>
+        <w:tabs>
+          <w:tab w:val="clear" w:pos="360"/>
+          <w:tab w:val="num" w:pos="720"/>
+        </w:tabs>
+        <w:ind w:left="720"/>
+      </w:pPr>
+      <w:r>
+        <w:t xml:space="preserve">The town takes a sample of 25 people </w:t>
+      </w:r>
+      <w:r>
+        <w:t xml:space="preserve">+ </w:t>
+      </w:r>
+      <w:r>
+        <w:t xml:space="preserve">finds average age </w:t>
+      </w:r>
+      <w:r>
+        <w:t xml:space="preserve">= </w:t>
+      </w:r>
+      <w:r>
+        <w:t xml:space="preserve">38.4 years. </w:t>
+      </w:r>
+    </w:p>
+    <w:p>
+      <w:pPr>
+        <w:pStyle w:val="ListBullet"/>
+        <w:tabs>
+          <w:tab w:val="clear" w:pos="360"/>
+          <w:tab w:val="num" w:pos="720"/>
+        </w:tabs>
+        <w:ind w:left="720"/>
+      </w:pPr>
+      <w:r>
+        <w:t>Test the claim that the average age of people in the town</w:t>
+      </w:r>
+      <w:r>
+        <w:t xml:space="preserve"> has increased w/ </w:t>
+      </w:r>
+      <w:r>
+        <w:t xml:space="preserve">a level </w:t>
+      </w:r>
+      <w:r>
+        <w:t>= 0.05</w:t>
+      </w:r>
+    </w:p>
+    <w:p>
+      <w:pPr>
+        <w:pStyle w:val="ListBullet"/>
+        <w:tabs>
+          <w:tab w:val="clear" w:pos="360"/>
+          <w:tab w:val="num" w:pos="1080"/>
+        </w:tabs>
+        <w:ind w:left="1080"/>
+      </w:pPr>
+      <w:r>
+        <w:t>1</w:t>
+      </w:r>
+      <w:r>
+        <w:rPr>
+          <w:vertAlign w:val="superscript"/>
+        </w:rPr>
+        <w:t>st</w:t>
+      </w:r>
+      <w:r>
+        <w:t xml:space="preserve"> </w:t>
+      </w:r>
+      <w:r>
+        <w:t>define our hypotheses:</w:t>
+      </w:r>
+    </w:p>
+    <w:p>
+      <w:pPr>
+        <w:pStyle w:val="ListBullet"/>
+        <w:tabs>
+          <w:tab w:val="clear" w:pos="360"/>
+          <w:tab w:val="num" w:pos="1440"/>
+        </w:tabs>
+        <w:ind w:left="1440"/>
+      </w:pPr>
+      <w:r>
+        <w:t>H0 : µ0 = 32.3</w:t>
+      </w:r>
+      <w:r>
+        <w:t xml:space="preserve"> </w:t>
+      </w:r>
+      <w:r>
+        <w:t>years</w:t>
+      </w:r>
+    </w:p>
+    <w:p>
+      <w:pPr>
+        <w:pStyle w:val="ListBullet"/>
+        <w:tabs>
+          <w:tab w:val="clear" w:pos="360"/>
+          <w:tab w:val="num" w:pos="1440"/>
+        </w:tabs>
+        <w:ind w:left="1440"/>
+      </w:pPr>
+      <w:r>
+        <w:t>Ha : µ0 &gt; 32.3</w:t>
+      </w:r>
+      <w:r>
+        <w:t xml:space="preserve"> </w:t>
+      </w:r>
+      <w:r>
+        <w:t>years</w:t>
+      </w:r>
+    </w:p>
+    <w:p>
+      <w:pPr>
+        <w:pStyle w:val="ListBullet"/>
+        <w:tabs>
+          <w:tab w:val="clear" w:pos="360"/>
+          <w:tab w:val="num" w:pos="1080"/>
+        </w:tabs>
+        <w:ind w:left="1080"/>
+      </w:pPr>
+      <w:r>
+        <w:t xml:space="preserve">ID </w:t>
+      </w:r>
+      <w:r>
+        <w:t xml:space="preserve">the important </w:t>
+      </w:r>
+      <w:r>
+        <w:t>info</w:t>
+      </w:r>
+    </w:p>
+    <w:p>
+      <w:pPr>
+        <w:pStyle w:val="ListBullet"/>
+        <w:tabs>
+          <w:tab w:val="clear" w:pos="360"/>
+          <w:tab w:val="num" w:pos="1440"/>
+        </w:tabs>
+        <w:ind w:left="1440"/>
+      </w:pPr>
+      <w:r>
+        <w:t>x¯ = 38.4</w:t>
+      </w:r>
+      <w:r>
+        <w:tab/>
+      </w:r>
+      <w:r>
+        <w:t>s = 2.1</w:t>
+      </w:r>
+      <w:r>
+        <w:tab/>
+      </w:r>
+      <w:r>
+        <w:tab/>
+      </w:r>
+      <w:r>
+        <w:t>n = 25</w:t>
+      </w:r>
+      <w:r>
+        <w:tab/>
+      </w:r>
+      <w:r>
+        <w:tab/>
+        <w:t>SE = 2.1/sqrt(</w:t>
+      </w:r>
+      <w:r>
+        <w:t>25</w:t>
+      </w:r>
+      <w:r>
+        <w:t>)</w:t>
+      </w:r>
+      <w:r>
+        <w:t xml:space="preserve"> = 0.42</w:t>
+      </w:r>
+    </w:p>
+    <w:p>
+      <w:pPr>
+        <w:pStyle w:val="ListBullet"/>
+        <w:tabs>
+          <w:tab w:val="clear" w:pos="360"/>
+          <w:tab w:val="num" w:pos="1080"/>
+        </w:tabs>
+        <w:ind w:left="1080"/>
+      </w:pPr>
+      <w:r>
+        <w:t>L</w:t>
+      </w:r>
+      <w:r>
+        <w:t xml:space="preserve">ast piece of important info we need is our </w:t>
+      </w:r>
+      <w:r>
+        <w:rPr>
+          <w:b/>
+        </w:rPr>
+        <w:t>critical value</w:t>
+      </w:r>
+      <w:r>
+        <w:t xml:space="preserve">: </w:t>
+      </w:r>
+    </w:p>
+    <w:p>
+      <w:pPr>
+        <w:pStyle w:val="ListBullet"/>
+        <w:tabs>
+          <w:tab w:val="clear" w:pos="360"/>
+          <w:tab w:val="num" w:pos="1440"/>
+        </w:tabs>
+        <w:ind w:left="1440"/>
+      </w:pPr>
+      <w:r>
+        <w:t xml:space="preserve">Finding Z-critical value </w:t>
+      </w:r>
+      <w:r>
+        <w:sym w:font="Wingdings" w:char="F0E0"/>
+      </w:r>
+      <w:r>
+        <w:t xml:space="preserve"> </w:t>
+      </w:r>
+      <w:r>
+        <w:t>l</w:t>
+      </w:r>
+      <w:r>
+        <w:t xml:space="preserve">ook up as close as we can to 95% = </w:t>
+      </w:r>
+      <w:r>
+        <w:rPr>
+          <w:b/>
+        </w:rPr>
+        <w:t>Z-</w:t>
+      </w:r>
+      <w:proofErr w:type="spellStart"/>
+      <w:r>
+        <w:rPr>
+          <w:b/>
+        </w:rPr>
+        <w:t>crit</w:t>
+      </w:r>
+      <w:proofErr w:type="spellEnd"/>
+      <w:r>
+        <w:rPr>
+          <w:b/>
+        </w:rPr>
+        <w:t xml:space="preserve"> </w:t>
+      </w:r>
+      <w:r>
+        <w:rPr>
+          <w:b/>
+        </w:rPr>
+        <w:t xml:space="preserve">= </w:t>
+      </w:r>
+      <w:r>
+        <w:t>1.64</w:t>
+      </w:r>
+    </w:p>
+    <w:p>
+      <w:pPr>
+        <w:pStyle w:val="ListBullet"/>
+        <w:tabs>
+          <w:tab w:val="clear" w:pos="360"/>
+          <w:tab w:val="num" w:pos="1440"/>
+        </w:tabs>
+        <w:ind w:left="1440"/>
+      </w:pPr>
+      <w:r>
+        <w:rPr>
+          <w:noProof/>
+        </w:rPr>
+        <w:drawing>
+          <wp:inline distT="0" distB="0" distL="0" distR="0" wp14:anchorId="782E07CB" wp14:editId="0EB12849">
+            <wp:extent cx="3444240" cy="3120355"/>
+            <wp:effectExtent l="0" t="0" r="3810" b="4445"/>
+            <wp:docPr id="1" name="Picture 1"/>
+            <wp:cNvGraphicFramePr>
+              <a:graphicFrameLocks xmlns:a="http://schemas.openxmlformats.org/drawingml/2006/main" noChangeAspect="1"/>
+            </wp:cNvGraphicFramePr>
+            <a:graphic xmlns:a="http://schemas.openxmlformats.org/drawingml/2006/main">
+              <a:graphicData uri="http://schemas.openxmlformats.org/drawingml/2006/picture">
+                <pic:pic xmlns:pic="http://schemas.openxmlformats.org/drawingml/2006/picture">
+                  <pic:nvPicPr>
+                    <pic:cNvPr id="1" name=""/>
+                    <pic:cNvPicPr/>
+                  </pic:nvPicPr>
+                  <pic:blipFill>
+                    <a:blip r:embed="rId18"/>
+                    <a:stretch>
+                      <a:fillRect/>
+                    </a:stretch>
+                  </pic:blipFill>
+                  <pic:spPr>
+                    <a:xfrm>
+                      <a:off x="0" y="0"/>
                       <a:ext cx="3451809" cy="3127212"/>
                     </a:xfrm>
                     <a:prstGeom prst="rect">
@@ -2038,8 +2362,13 @@
       <w:r>
         <w:t xml:space="preserve">= </w:t>
       </w:r>
-      <w:r>
-        <w:t xml:space="preserve">obs – mean / SE </w:t>
+      <w:proofErr w:type="spellStart"/>
+      <w:r>
+        <w:t>obs</w:t>
+      </w:r>
+      <w:proofErr w:type="spellEnd"/>
+      <w:r>
+        <w:t xml:space="preserve"> – mean / SE </w:t>
       </w:r>
       <w:r>
         <w:sym w:font="Wingdings" w:char="F0E0"/>
@@ -2079,165 +2408,173 @@
         <w:ind w:left="720"/>
       </w:pPr>
       <w:r>
+        <w:t xml:space="preserve">Since our z-score </w:t>
+      </w:r>
+      <w:r>
+        <w:rPr>
+          <w:i/>
+        </w:rPr>
+        <w:t>is much bigger than our z-</w:t>
+      </w:r>
+      <w:proofErr w:type="spellStart"/>
+      <w:r>
+        <w:rPr>
+          <w:i/>
+        </w:rPr>
+        <w:t>crit</w:t>
+      </w:r>
+      <w:proofErr w:type="spellEnd"/>
+      <w:r>
+        <w:t xml:space="preserve"> </w:t>
+      </w:r>
+      <w:r>
+        <w:sym w:font="Wingdings" w:char="F0E0"/>
+      </w:r>
+      <w:r>
+        <w:t xml:space="preserve"> REJECT </w:t>
+      </w:r>
+      <w:r>
+        <w:t>the claim/</w:t>
+      </w:r>
+      <w:r>
+        <w:t>null) that the</w:t>
+      </w:r>
+      <w:r>
+        <w:t xml:space="preserve"> </w:t>
+      </w:r>
+      <w:r>
+        <w:t>average age of people was 32.3 years</w:t>
+      </w:r>
+    </w:p>
+    <w:p>
+      <w:pPr>
+        <w:pStyle w:val="ListBullet"/>
+      </w:pPr>
+      <w:r>
+        <w:rPr>
+          <w:b/>
+        </w:rPr>
+        <w:t>Type I Error</w:t>
+      </w:r>
+      <w:r>
+        <w:t xml:space="preserve"> </w:t>
+      </w:r>
+      <w:r>
+        <w:sym w:font="Wingdings" w:char="F0E0"/>
+      </w:r>
+      <w:r>
+        <w:t xml:space="preserve"> </w:t>
+      </w:r>
+      <w:r>
+        <w:t>reject the null when null</w:t>
+      </w:r>
+      <w:r>
+        <w:t xml:space="preserve"> </w:t>
+      </w:r>
+      <w:r>
+        <w:t xml:space="preserve">hypothesis is </w:t>
+      </w:r>
+      <w:r>
+        <w:rPr>
+          <w:i/>
+        </w:rPr>
+        <w:t>actually true</w:t>
+      </w:r>
+      <w:r>
+        <w:t xml:space="preserve"> (FP</w:t>
+      </w:r>
+      <w:r>
+        <w:t>)</w:t>
+      </w:r>
+    </w:p>
+    <w:p>
+      <w:pPr>
+        <w:pStyle w:val="ListBullet"/>
+        <w:tabs>
+          <w:tab w:val="clear" w:pos="360"/>
+          <w:tab w:val="num" w:pos="720"/>
+        </w:tabs>
+        <w:ind w:left="720"/>
+      </w:pPr>
+      <w:r>
+        <w:t xml:space="preserve">Probability </w:t>
+      </w:r>
+      <w:r>
+        <w:t xml:space="preserve">of committing a Type I error </w:t>
+      </w:r>
+      <w:r>
+        <w:t xml:space="preserve">= </w:t>
+      </w:r>
+      <w:r>
+        <w:t>a</w:t>
+      </w:r>
+      <w:r>
+        <w:t>lpha level (a)</w:t>
+      </w:r>
+    </w:p>
+    <w:p>
+      <w:pPr>
+        <w:pStyle w:val="ListBullet"/>
+      </w:pPr>
+      <w:r>
+        <w:rPr>
+          <w:b/>
+        </w:rPr>
+        <w:t>Type II Error</w:t>
+      </w:r>
+      <w:r>
+        <w:t xml:space="preserve"> </w:t>
+      </w:r>
+      <w:r>
+        <w:sym w:font="Wingdings" w:char="F0E0"/>
+      </w:r>
+      <w:r>
+        <w:t xml:space="preserve"> </w:t>
+      </w:r>
+      <w:r>
+        <w:t>fail to reject the null when it is</w:t>
+      </w:r>
+      <w:r>
+        <w:t xml:space="preserve"> </w:t>
+      </w:r>
+      <w:r>
+        <w:t xml:space="preserve">actually false (FN) </w:t>
+      </w:r>
+    </w:p>
+    <w:p>
+      <w:pPr>
+        <w:pStyle w:val="ListBullet"/>
+        <w:tabs>
+          <w:tab w:val="clear" w:pos="360"/>
+          <w:tab w:val="num" w:pos="720"/>
+        </w:tabs>
+        <w:ind w:left="720"/>
+      </w:pPr>
+      <w:r>
+        <w:t xml:space="preserve">Probability </w:t>
+      </w:r>
+      <w:r>
+        <w:t xml:space="preserve">of committing a Type II error </w:t>
+      </w:r>
+      <w:r>
+        <w:t xml:space="preserve">= </w:t>
+      </w:r>
+      <w:r>
+        <w:t>alpha level (</w:t>
+      </w:r>
+      <w:r>
+        <w:t>b</w:t>
+      </w:r>
+      <w:r>
+        <w:t>)</w:t>
+      </w:r>
+    </w:p>
+    <w:p>
+      <w:pPr>
+        <w:pStyle w:val="ListBullet"/>
+      </w:pPr>
+      <w:r>
         <w:lastRenderedPageBreak/>
-        <w:t xml:space="preserve">Since our z-score </w:t>
-      </w:r>
-      <w:r>
-        <w:rPr>
-          <w:i/>
-        </w:rPr>
-        <w:t>is much bigger than our z-crit</w:t>
-      </w:r>
-      <w:r>
-        <w:t xml:space="preserve"> </w:t>
-      </w:r>
-      <w:r>
-        <w:sym w:font="Wingdings" w:char="F0E0"/>
-      </w:r>
-      <w:r>
-        <w:t xml:space="preserve"> REJECT </w:t>
-      </w:r>
-      <w:r>
-        <w:t>the claim/</w:t>
-      </w:r>
-      <w:r>
-        <w:t>null) that the</w:t>
-      </w:r>
-      <w:r>
-        <w:t xml:space="preserve"> </w:t>
-      </w:r>
-      <w:r>
-        <w:t>average age of people was 32.3 years</w:t>
-      </w:r>
-    </w:p>
-    <w:p>
-      <w:pPr>
-        <w:pStyle w:val="ListBullet"/>
-      </w:pPr>
-      <w:r>
-        <w:rPr>
-          <w:b/>
-        </w:rPr>
-        <w:t>Type I Error</w:t>
-      </w:r>
-      <w:r>
-        <w:t xml:space="preserve"> </w:t>
-      </w:r>
-      <w:r>
-        <w:sym w:font="Wingdings" w:char="F0E0"/>
-      </w:r>
-      <w:r>
-        <w:t xml:space="preserve"> </w:t>
-      </w:r>
-      <w:r>
-        <w:t>reject the null when null</w:t>
-      </w:r>
-      <w:r>
-        <w:t xml:space="preserve"> </w:t>
-      </w:r>
-      <w:r>
-        <w:t xml:space="preserve">hypothesis is </w:t>
-      </w:r>
-      <w:r>
-        <w:rPr>
-          <w:i/>
-        </w:rPr>
-        <w:t>actually true</w:t>
-      </w:r>
-      <w:r>
-        <w:t xml:space="preserve"> (FP</w:t>
-      </w:r>
-      <w:r>
-        <w:t>)</w:t>
-      </w:r>
-    </w:p>
-    <w:p>
-      <w:pPr>
-        <w:pStyle w:val="ListBullet"/>
-        <w:tabs>
-          <w:tab w:val="clear" w:pos="360"/>
-          <w:tab w:val="num" w:pos="720"/>
-        </w:tabs>
-        <w:ind w:left="720"/>
-      </w:pPr>
-      <w:r>
-        <w:t xml:space="preserve">Probability </w:t>
-      </w:r>
-      <w:r>
-        <w:t xml:space="preserve">of committing a Type I error </w:t>
-      </w:r>
-      <w:r>
-        <w:t xml:space="preserve">= </w:t>
-      </w:r>
-      <w:r>
-        <w:t>a</w:t>
-      </w:r>
-      <w:r>
-        <w:t>lpha level (a)</w:t>
-      </w:r>
-    </w:p>
-    <w:p>
-      <w:pPr>
-        <w:pStyle w:val="ListBullet"/>
-      </w:pPr>
-      <w:r>
-        <w:rPr>
-          <w:b/>
-        </w:rPr>
-        <w:t>Type II Error</w:t>
-      </w:r>
-      <w:r>
-        <w:t xml:space="preserve"> </w:t>
-      </w:r>
-      <w:r>
-        <w:sym w:font="Wingdings" w:char="F0E0"/>
-      </w:r>
-      <w:r>
-        <w:t xml:space="preserve"> </w:t>
-      </w:r>
-      <w:r>
-        <w:t>fail to reject the null when it is</w:t>
-      </w:r>
-      <w:r>
-        <w:t xml:space="preserve"> </w:t>
-      </w:r>
-      <w:r>
-        <w:t xml:space="preserve">actually false (FN) </w:t>
-      </w:r>
-    </w:p>
-    <w:p>
-      <w:pPr>
-        <w:pStyle w:val="ListBullet"/>
-        <w:tabs>
-          <w:tab w:val="clear" w:pos="360"/>
-          <w:tab w:val="num" w:pos="720"/>
-        </w:tabs>
-        <w:ind w:left="720"/>
-      </w:pPr>
-      <w:r>
-        <w:t xml:space="preserve">Probability </w:t>
-      </w:r>
-      <w:r>
-        <w:t xml:space="preserve">of committing a Type II error </w:t>
-      </w:r>
-      <w:r>
-        <w:t xml:space="preserve">= </w:t>
-      </w:r>
-      <w:r>
-        <w:t>alpha level (</w:t>
-      </w:r>
-      <w:r>
-        <w:t>b</w:t>
-      </w:r>
-      <w:r>
-        <w:t>)</w:t>
-      </w:r>
-    </w:p>
-    <w:p>
-      <w:pPr>
-        <w:pStyle w:val="ListBullet"/>
-      </w:pPr>
-      <w:r>
         <w:t xml:space="preserve">Ex: </w:t>
       </w:r>
       <w:r>
@@ -2410,7 +2747,15 @@
         <w:ind w:left="1080"/>
       </w:pPr>
       <w:r>
-        <w:t>Z-crit = 1.64</w:t>
+        <w:t>Z-</w:t>
+      </w:r>
+      <w:proofErr w:type="spellStart"/>
+      <w:r>
+        <w:t>crit</w:t>
+      </w:r>
+      <w:proofErr w:type="spellEnd"/>
+      <w:r>
+        <w:t xml:space="preserve"> = 1.64</w:t>
       </w:r>
     </w:p>
     <w:p>
@@ -2426,7 +2771,15 @@
         </w:rPr>
       </w:pPr>
       <w:r>
-        <w:t xml:space="preserve">Z-score = obs – mean / SE </w:t>
+        <w:t xml:space="preserve">Z-score = </w:t>
+      </w:r>
+      <w:proofErr w:type="spellStart"/>
+      <w:r>
+        <w:t>obs</w:t>
+      </w:r>
+      <w:proofErr w:type="spellEnd"/>
+      <w:r>
+        <w:t xml:space="preserve"> – mean / SE </w:t>
       </w:r>
       <w:r>
         <w:sym w:font="Wingdings" w:char="F0E0"/>
@@ -2460,8 +2813,13 @@
         <w:t xml:space="preserve">Since our z-score </w:t>
       </w:r>
       <w:r>
-        <w:t>is bigger than our z-crit</w:t>
-      </w:r>
+        <w:t>is bigger than our z-</w:t>
+      </w:r>
+      <w:proofErr w:type="spellStart"/>
+      <w:r>
+        <w:t>crit</w:t>
+      </w:r>
+      <w:proofErr w:type="spellEnd"/>
       <w:r>
         <w:t xml:space="preserve"> </w:t>
       </w:r>

</xml_diff>

<commit_message>
Contiue with Udacity Inferential Stats, Udemy SQL, and GATech Modeling, start UT Data Analysis 2 and UCSD Python for Data Science
</commit_message>
<xml_diff>
--- a/Stats/Udacity/DataAnalystNanoDegree/IntroToInferentialStats/Lesson3_HypothesisTesting.docx
+++ b/Stats/Udacity/DataAnalystNanoDegree/IntroToInferentialStats/Lesson3_HypothesisTesting.docx
@@ -1,6 +1,6 @@
 
 <file path=word/document.xml><?xml version="1.0" encoding="utf-8"?>
-<w:document xmlns:wpc="http://schemas.microsoft.com/office/word/2010/wordprocessingCanvas" xmlns:cx="http://schemas.microsoft.com/office/drawing/2014/chartex" xmlns:cx1="http://schemas.microsoft.com/office/drawing/2015/9/8/chartex" xmlns:cx2="http://schemas.microsoft.com/office/drawing/2015/10/21/chartex" xmlns:cx3="http://schemas.microsoft.com/office/drawing/2016/5/9/chartex" xmlns:cx4="http://schemas.microsoft.com/office/drawing/2016/5/10/chartex" xmlns:cx5="http://schemas.microsoft.com/office/drawing/2016/5/11/chartex" xmlns:cx6="http://schemas.microsoft.com/office/drawing/2016/5/12/chartex" xmlns:cx7="http://schemas.microsoft.com/office/drawing/2016/5/13/chartex" xmlns:cx8="http://schemas.microsoft.com/office/drawing/2016/5/14/chartex" xmlns:mc="http://schemas.openxmlformats.org/markup-compatibility/2006" xmlns:aink="http://schemas.microsoft.com/office/drawing/2016/ink" xmlns:o="urn:schemas-microsoft-com:office:office" xmlns:r="http://schemas.openxmlformats.org/officeDocument/2006/relationships" xmlns:m="http://schemas.openxmlformats.org/officeDocument/2006/math" xmlns:v="urn:schemas-microsoft-com:vml" xmlns:wp14="http://schemas.microsoft.com/office/word/2010/wordprocessingDrawing" xmlns:wp="http://schemas.openxmlformats.org/drawingml/2006/wordprocessingDrawing" xmlns:w10="urn:schemas-microsoft-com:office:word" xmlns:w="http://schemas.openxmlformats.org/wordprocessingml/2006/main" xmlns:w14="http://schemas.microsoft.com/office/word/2010/wordml" xmlns:w15="http://schemas.microsoft.com/office/word/2012/wordml" xmlns:w16se="http://schemas.microsoft.com/office/word/2015/wordml/symex" xmlns:wpg="http://schemas.microsoft.com/office/word/2010/wordprocessingGroup" xmlns:wpi="http://schemas.microsoft.com/office/word/2010/wordprocessingInk" xmlns:wne="http://schemas.microsoft.com/office/word/2006/wordml" xmlns:wps="http://schemas.microsoft.com/office/word/2010/wordprocessingShape" mc:Ignorable="w14 w15 w16se wp14">
+<w:document xmlns:wpc="http://schemas.microsoft.com/office/word/2010/wordprocessingCanvas" xmlns:mc="http://schemas.openxmlformats.org/markup-compatibility/2006" xmlns:o="urn:schemas-microsoft-com:office:office" xmlns:r="http://schemas.openxmlformats.org/officeDocument/2006/relationships" xmlns:m="http://schemas.openxmlformats.org/officeDocument/2006/math" xmlns:v="urn:schemas-microsoft-com:vml" xmlns:wp14="http://schemas.microsoft.com/office/word/2010/wordprocessingDrawing" xmlns:wp="http://schemas.openxmlformats.org/drawingml/2006/wordprocessingDrawing" xmlns:w10="urn:schemas-microsoft-com:office:word" xmlns:w="http://schemas.openxmlformats.org/wordprocessingml/2006/main" xmlns:w14="http://schemas.microsoft.com/office/word/2010/wordml" xmlns:w15="http://schemas.microsoft.com/office/word/2012/wordml" xmlns:wpg="http://schemas.microsoft.com/office/word/2010/wordprocessingGroup" xmlns:wpi="http://schemas.microsoft.com/office/word/2010/wordprocessingInk" xmlns:wne="http://schemas.microsoft.com/office/word/2006/wordml" xmlns:wps="http://schemas.microsoft.com/office/word/2010/wordprocessingShape" mc:Ignorable="w14 w15 wp14">
   <w:body>
     <w:p>
       <w:pPr>
@@ -291,15 +291,7 @@
         <w:sym w:font="Wingdings" w:char="F0E0"/>
       </w:r>
       <w:r>
-        <w:t xml:space="preserve"> z-</w:t>
-      </w:r>
-      <w:proofErr w:type="spellStart"/>
-      <w:r>
-        <w:t>crit</w:t>
-      </w:r>
-      <w:proofErr w:type="spellEnd"/>
-      <w:r>
-        <w:t xml:space="preserve"> = 1.6</w:t>
+        <w:t xml:space="preserve"> z-crit = 1.6</w:t>
       </w:r>
       <w:r>
         <w:t>4</w:t>
@@ -318,15 +310,7 @@
         <w:sym w:font="Wingdings" w:char="F0E0"/>
       </w:r>
       <w:r>
-        <w:t xml:space="preserve"> z-</w:t>
-      </w:r>
-      <w:proofErr w:type="spellStart"/>
-      <w:r>
-        <w:t>crit</w:t>
-      </w:r>
-      <w:proofErr w:type="spellEnd"/>
-      <w:r>
-        <w:t xml:space="preserve"> = 2.3</w:t>
+        <w:t xml:space="preserve"> z-crit = 2.3</w:t>
       </w:r>
       <w:r>
         <w:t>2</w:t>
@@ -372,15 +356,7 @@
         <w:sym w:font="Wingdings" w:char="F0E0"/>
       </w:r>
       <w:r>
-        <w:t xml:space="preserve"> z-</w:t>
-      </w:r>
-      <w:proofErr w:type="spellStart"/>
-      <w:r>
-        <w:t>crit</w:t>
-      </w:r>
-      <w:proofErr w:type="spellEnd"/>
-      <w:r>
-        <w:t xml:space="preserve"> = 1.96</w:t>
+        <w:t xml:space="preserve"> z-crit = 1.96</w:t>
       </w:r>
     </w:p>
     <w:p>
@@ -581,15 +557,7 @@
         <w:sym w:font="Wingdings" w:char="F0E0"/>
       </w:r>
       <w:r>
-        <w:t xml:space="preserve"> z-</w:t>
-      </w:r>
-      <w:proofErr w:type="spellStart"/>
-      <w:r>
-        <w:t>crit</w:t>
-      </w:r>
-      <w:proofErr w:type="spellEnd"/>
-      <w:r>
-        <w:t xml:space="preserve"> = 1.96</w:t>
+        <w:t xml:space="preserve"> z-crit = 1.96</w:t>
       </w:r>
       <w:r>
         <w:tab/>
@@ -617,15 +585,7 @@
         <w:sym w:font="Wingdings" w:char="F0E0"/>
       </w:r>
       <w:r>
-        <w:t xml:space="preserve"> z-</w:t>
-      </w:r>
-      <w:proofErr w:type="spellStart"/>
-      <w:r>
-        <w:t>crit</w:t>
-      </w:r>
-      <w:proofErr w:type="spellEnd"/>
-      <w:r>
-        <w:t xml:space="preserve"> = </w:t>
+        <w:t xml:space="preserve"> z-crit = </w:t>
       </w:r>
       <w:r>
         <w:t>2.575</w:t>
@@ -1784,29 +1744,8 @@
       <w:pPr>
         <w:pStyle w:val="ListBullet"/>
       </w:pPr>
-      <w:proofErr w:type="gramStart"/>
-      <w:r>
-        <w:t>So</w:t>
-      </w:r>
-      <w:proofErr w:type="gramEnd"/>
-      <w:r>
-        <w:t xml:space="preserve"> stats is always open to misinterpretations, data only gets us so far. What matters is HOW we get the data (random sample, large enough, etc.)</w:t>
-      </w:r>
-    </w:p>
-    <w:p>
-      <w:pPr>
-        <w:pStyle w:val="ListBullet"/>
-      </w:pPr>
-      <w:r>
-        <w:t xml:space="preserve">So, the alpha </w:t>
-      </w:r>
-      <w:proofErr w:type="spellStart"/>
-      <w:r>
-        <w:t>levelt</w:t>
-      </w:r>
-      <w:proofErr w:type="spellEnd"/>
-      <w:r>
-        <w:t xml:space="preserve"> is </w:t>
+      <w:r>
+        <w:t>So stats is always open to misinterpretations, data only gets us so far. What matters is HOW we get the data (random sample, large enough, etc.)</w:t>
       </w:r>
     </w:p>
     <w:p>
@@ -1817,26 +1756,8 @@
           <w:numId w:val="0"/>
         </w:numPr>
       </w:pPr>
-    </w:p>
-    <w:p>
-      <w:pPr>
-        <w:pStyle w:val="ListBullet"/>
-        <w:numPr>
-          <w:ilvl w:val="0"/>
-          <w:numId w:val="0"/>
-        </w:numPr>
-        <w:ind w:left="360"/>
-      </w:pPr>
-    </w:p>
-    <w:p>
-      <w:pPr>
-        <w:pStyle w:val="ListBullet"/>
-        <w:numPr>
-          <w:ilvl w:val="0"/>
-          <w:numId w:val="0"/>
-        </w:numPr>
-        <w:ind w:left="360"/>
-      </w:pPr>
+      <w:bookmarkStart w:id="1" w:name="_GoBack"/>
+      <w:bookmarkEnd w:id="1"/>
     </w:p>
     <w:p>
       <w:pPr>
@@ -1887,7 +1808,6 @@
         <w:rPr>
           <w:noProof/>
         </w:rPr>
-        <w:lastRenderedPageBreak/>
         <w:drawing>
           <wp:inline distT="0" distB="0" distL="0" distR="0" wp14:anchorId="6D5CB1C2" wp14:editId="756BC1DE">
             <wp:extent cx="5631180" cy="792336"/>
@@ -1938,6 +1858,7 @@
         <w:rPr>
           <w:noProof/>
         </w:rPr>
+        <w:lastRenderedPageBreak/>
         <w:drawing>
           <wp:inline distT="0" distB="0" distL="0" distR="0" wp14:anchorId="668156D4" wp14:editId="3E965010">
             <wp:extent cx="1113911" cy="621030"/>
@@ -1979,8 +1900,6 @@
       <w:pPr>
         <w:pStyle w:val="ListBullet"/>
       </w:pPr>
-      <w:bookmarkStart w:id="1" w:name="_GoBack"/>
-      <w:bookmarkEnd w:id="1"/>
     </w:p>
     <w:p>
       <w:pPr>
@@ -2234,21 +2153,7 @@
         <w:rPr>
           <w:b/>
         </w:rPr>
-        <w:t>Z-</w:t>
-      </w:r>
-      <w:proofErr w:type="spellStart"/>
-      <w:r>
-        <w:rPr>
-          <w:b/>
-        </w:rPr>
-        <w:t>crit</w:t>
-      </w:r>
-      <w:proofErr w:type="spellEnd"/>
-      <w:r>
-        <w:rPr>
-          <w:b/>
-        </w:rPr>
-        <w:t xml:space="preserve"> </w:t>
+        <w:t xml:space="preserve">Z-crit </w:t>
       </w:r>
       <w:r>
         <w:rPr>
@@ -2362,13 +2267,8 @@
       <w:r>
         <w:t xml:space="preserve">= </w:t>
       </w:r>
-      <w:proofErr w:type="spellStart"/>
-      <w:r>
-        <w:t>obs</w:t>
-      </w:r>
-      <w:proofErr w:type="spellEnd"/>
-      <w:r>
-        <w:t xml:space="preserve"> – mean / SE </w:t>
+      <w:r>
+        <w:t xml:space="preserve">obs – mean / SE </w:t>
       </w:r>
       <w:r>
         <w:sym w:font="Wingdings" w:char="F0E0"/>
@@ -2414,16 +2314,106 @@
         <w:rPr>
           <w:i/>
         </w:rPr>
-        <w:t>is much bigger than our z-</w:t>
-      </w:r>
-      <w:proofErr w:type="spellStart"/>
+        <w:t>is much bigger than our z-crit</w:t>
+      </w:r>
+      <w:r>
+        <w:t xml:space="preserve"> </w:t>
+      </w:r>
+      <w:r>
+        <w:sym w:font="Wingdings" w:char="F0E0"/>
+      </w:r>
+      <w:r>
+        <w:t xml:space="preserve"> REJECT </w:t>
+      </w:r>
+      <w:r>
+        <w:t>the claim/</w:t>
+      </w:r>
+      <w:r>
+        <w:t>null) that the</w:t>
+      </w:r>
+      <w:r>
+        <w:t xml:space="preserve"> </w:t>
+      </w:r>
+      <w:r>
+        <w:t>average age of people was 32.3 years</w:t>
+      </w:r>
+    </w:p>
+    <w:p>
+      <w:pPr>
+        <w:pStyle w:val="ListBullet"/>
+      </w:pPr>
+      <w:r>
+        <w:rPr>
+          <w:b/>
+        </w:rPr>
+        <w:t>Type I Error</w:t>
+      </w:r>
+      <w:r>
+        <w:t xml:space="preserve"> </w:t>
+      </w:r>
+      <w:r>
+        <w:sym w:font="Wingdings" w:char="F0E0"/>
+      </w:r>
+      <w:r>
+        <w:t xml:space="preserve"> </w:t>
+      </w:r>
+      <w:r>
+        <w:t>reject the null when null</w:t>
+      </w:r>
+      <w:r>
+        <w:t xml:space="preserve"> </w:t>
+      </w:r>
+      <w:r>
+        <w:t xml:space="preserve">hypothesis is </w:t>
+      </w:r>
       <w:r>
         <w:rPr>
           <w:i/>
         </w:rPr>
-        <w:t>crit</w:t>
-      </w:r>
-      <w:proofErr w:type="spellEnd"/>
+        <w:t>actually true</w:t>
+      </w:r>
+      <w:r>
+        <w:t xml:space="preserve"> (FP</w:t>
+      </w:r>
+      <w:r>
+        <w:t>)</w:t>
+      </w:r>
+    </w:p>
+    <w:p>
+      <w:pPr>
+        <w:pStyle w:val="ListBullet"/>
+        <w:tabs>
+          <w:tab w:val="clear" w:pos="360"/>
+          <w:tab w:val="num" w:pos="720"/>
+        </w:tabs>
+        <w:ind w:left="720"/>
+      </w:pPr>
+      <w:r>
+        <w:t xml:space="preserve">Probability </w:t>
+      </w:r>
+      <w:r>
+        <w:t xml:space="preserve">of committing a Type I error </w:t>
+      </w:r>
+      <w:r>
+        <w:t xml:space="preserve">= </w:t>
+      </w:r>
+      <w:r>
+        <w:t>a</w:t>
+      </w:r>
+      <w:r>
+        <w:t>lpha level (a)</w:t>
+      </w:r>
+    </w:p>
+    <w:p>
+      <w:pPr>
+        <w:pStyle w:val="ListBullet"/>
+      </w:pPr>
+      <w:r>
+        <w:rPr>
+          <w:b/>
+        </w:rPr>
+        <w:t>Type II Error</w:t>
+      </w:r>
       <w:r>
         <w:t xml:space="preserve"> </w:t>
       </w:r>
@@ -2431,201 +2421,103 @@
         <w:sym w:font="Wingdings" w:char="F0E0"/>
       </w:r>
       <w:r>
-        <w:t xml:space="preserve"> REJECT </w:t>
-      </w:r>
-      <w:r>
-        <w:t>the claim/</w:t>
-      </w:r>
-      <w:r>
-        <w:t>null) that the</w:t>
-      </w:r>
-      <w:r>
         <w:t xml:space="preserve"> </w:t>
       </w:r>
       <w:r>
-        <w:t>average age of people was 32.3 years</w:t>
-      </w:r>
-    </w:p>
-    <w:p>
-      <w:pPr>
-        <w:pStyle w:val="ListBullet"/>
-      </w:pPr>
-      <w:r>
-        <w:rPr>
-          <w:b/>
-        </w:rPr>
-        <w:t>Type I Error</w:t>
+        <w:t>fail to reject the null when it is</w:t>
       </w:r>
       <w:r>
         <w:t xml:space="preserve"> </w:t>
       </w:r>
       <w:r>
-        <w:sym w:font="Wingdings" w:char="F0E0"/>
+        <w:t xml:space="preserve">actually false (FN) </w:t>
+      </w:r>
+    </w:p>
+    <w:p>
+      <w:pPr>
+        <w:pStyle w:val="ListBullet"/>
+        <w:tabs>
+          <w:tab w:val="clear" w:pos="360"/>
+          <w:tab w:val="num" w:pos="720"/>
+        </w:tabs>
+        <w:ind w:left="720"/>
+      </w:pPr>
+      <w:r>
+        <w:t xml:space="preserve">Probability </w:t>
+      </w:r>
+      <w:r>
+        <w:t xml:space="preserve">of committing a Type II error </w:t>
+      </w:r>
+      <w:r>
+        <w:t xml:space="preserve">= </w:t>
+      </w:r>
+      <w:r>
+        <w:t>alpha level (</w:t>
+      </w:r>
+      <w:r>
+        <w:t>b</w:t>
+      </w:r>
+      <w:r>
+        <w:t>)</w:t>
+      </w:r>
+    </w:p>
+    <w:p>
+      <w:pPr>
+        <w:pStyle w:val="ListBullet"/>
+      </w:pPr>
+      <w:r>
+        <w:t xml:space="preserve">Ex: </w:t>
+      </w:r>
+      <w:r>
+        <w:t>An insurance company is reviewing its current policy rates. When originally</w:t>
       </w:r>
       <w:r>
         <w:t xml:space="preserve"> </w:t>
       </w:r>
       <w:r>
-        <w:t>reject the null when null</w:t>
+        <w:t xml:space="preserve">setting </w:t>
+      </w:r>
+      <w:r>
+        <w:t xml:space="preserve">rates, </w:t>
+      </w:r>
+      <w:r>
+        <w:t xml:space="preserve">they believed the average claim amount </w:t>
+      </w:r>
+      <w:r>
+        <w:t>= $1,800. They’</w:t>
+      </w:r>
+      <w:r>
+        <w:t>re concerned</w:t>
       </w:r>
       <w:r>
         <w:t xml:space="preserve"> </w:t>
       </w:r>
       <w:r>
-        <w:t xml:space="preserve">hypothesis is </w:t>
-      </w:r>
-      <w:r>
-        <w:rPr>
-          <w:i/>
-        </w:rPr>
-        <w:t>actually true</w:t>
-      </w:r>
-      <w:r>
-        <w:t xml:space="preserve"> (FP</w:t>
-      </w:r>
-      <w:r>
-        <w:t>)</w:t>
-      </w:r>
-    </w:p>
-    <w:p>
-      <w:pPr>
-        <w:pStyle w:val="ListBullet"/>
-        <w:tabs>
-          <w:tab w:val="clear" w:pos="360"/>
-          <w:tab w:val="num" w:pos="720"/>
-        </w:tabs>
-        <w:ind w:left="720"/>
-      </w:pPr>
-      <w:r>
-        <w:t xml:space="preserve">Probability </w:t>
-      </w:r>
-      <w:r>
-        <w:t xml:space="preserve">of committing a Type I error </w:t>
-      </w:r>
-      <w:r>
-        <w:t xml:space="preserve">= </w:t>
-      </w:r>
-      <w:r>
-        <w:t>a</w:t>
-      </w:r>
-      <w:r>
-        <w:t>lpha level (a)</w:t>
-      </w:r>
-    </w:p>
-    <w:p>
-      <w:pPr>
-        <w:pStyle w:val="ListBullet"/>
-      </w:pPr>
-      <w:r>
-        <w:rPr>
-          <w:b/>
-        </w:rPr>
-        <w:t>Type II Error</w:t>
+        <w:t xml:space="preserve">the true mean is actually higher than this, </w:t>
+      </w:r>
+      <w:r>
+        <w:t xml:space="preserve">b/c </w:t>
+      </w:r>
+      <w:r>
+        <w:t>they could potentially lose a lot of money.</w:t>
       </w:r>
       <w:r>
         <w:t xml:space="preserve"> </w:t>
       </w:r>
       <w:r>
-        <w:sym w:font="Wingdings" w:char="F0E0"/>
-      </w:r>
-      <w:r>
-        <w:t xml:space="preserve"> </w:t>
-      </w:r>
-      <w:r>
-        <w:t>fail to reject the null when it is</w:t>
-      </w:r>
-      <w:r>
-        <w:t xml:space="preserve"> </w:t>
-      </w:r>
-      <w:r>
-        <w:t xml:space="preserve">actually false (FN) </w:t>
-      </w:r>
-    </w:p>
-    <w:p>
-      <w:pPr>
-        <w:pStyle w:val="ListBullet"/>
-        <w:tabs>
-          <w:tab w:val="clear" w:pos="360"/>
-          <w:tab w:val="num" w:pos="720"/>
-        </w:tabs>
-        <w:ind w:left="720"/>
-      </w:pPr>
-      <w:r>
-        <w:t xml:space="preserve">Probability </w:t>
-      </w:r>
-      <w:r>
-        <w:t xml:space="preserve">of committing a Type II error </w:t>
-      </w:r>
-      <w:r>
-        <w:t xml:space="preserve">= </w:t>
-      </w:r>
-      <w:r>
-        <w:t>alpha level (</w:t>
-      </w:r>
-      <w:r>
-        <w:t>b</w:t>
-      </w:r>
-      <w:r>
-        <w:t>)</w:t>
-      </w:r>
-    </w:p>
-    <w:p>
-      <w:pPr>
-        <w:pStyle w:val="ListBullet"/>
-      </w:pPr>
+        <w:t>They randomly select 40 claims</w:t>
+      </w:r>
+      <w:r>
+        <w:t xml:space="preserve"> (n)</w:t>
+      </w:r>
+      <w:r>
+        <w:t xml:space="preserve">, </w:t>
+      </w:r>
+      <w:r>
+        <w:t xml:space="preserve">+ </w:t>
+      </w:r>
       <w:r>
         <w:lastRenderedPageBreak/>
-        <w:t xml:space="preserve">Ex: </w:t>
-      </w:r>
-      <w:r>
-        <w:t>An insurance company is reviewing its current policy rates. When originally</w:t>
-      </w:r>
-      <w:r>
-        <w:t xml:space="preserve"> </w:t>
-      </w:r>
-      <w:r>
-        <w:t xml:space="preserve">setting </w:t>
-      </w:r>
-      <w:r>
-        <w:t xml:space="preserve">rates, </w:t>
-      </w:r>
-      <w:r>
-        <w:t xml:space="preserve">they believed the average claim amount </w:t>
-      </w:r>
-      <w:r>
-        <w:t>= $1,800. They’</w:t>
-      </w:r>
-      <w:r>
-        <w:t>re concerned</w:t>
-      </w:r>
-      <w:r>
-        <w:t xml:space="preserve"> </w:t>
-      </w:r>
-      <w:r>
-        <w:t xml:space="preserve">the true mean is actually higher than this, </w:t>
-      </w:r>
-      <w:r>
-        <w:t xml:space="preserve">b/c </w:t>
-      </w:r>
-      <w:r>
-        <w:t>they could potentially lose a lot of money.</w:t>
-      </w:r>
-      <w:r>
-        <w:t xml:space="preserve"> </w:t>
-      </w:r>
-      <w:r>
-        <w:t>They randomly select 40 claims</w:t>
-      </w:r>
-      <w:r>
-        <w:t xml:space="preserve"> (n)</w:t>
-      </w:r>
-      <w:r>
-        <w:t xml:space="preserve">, </w:t>
-      </w:r>
-      <w:r>
-        <w:t xml:space="preserve">+ </w:t>
-      </w:r>
-      <w:r>
         <w:t xml:space="preserve">calculate a sample mean </w:t>
       </w:r>
       <w:r>
@@ -2747,15 +2639,7 @@
         <w:ind w:left="1080"/>
       </w:pPr>
       <w:r>
-        <w:t>Z-</w:t>
-      </w:r>
-      <w:proofErr w:type="spellStart"/>
-      <w:r>
-        <w:t>crit</w:t>
-      </w:r>
-      <w:proofErr w:type="spellEnd"/>
-      <w:r>
-        <w:t xml:space="preserve"> = 1.64</w:t>
+        <w:t>Z-crit = 1.64</w:t>
       </w:r>
     </w:p>
     <w:p>
@@ -2771,15 +2655,7 @@
         </w:rPr>
       </w:pPr>
       <w:r>
-        <w:t xml:space="preserve">Z-score = </w:t>
-      </w:r>
-      <w:proofErr w:type="spellStart"/>
-      <w:r>
-        <w:t>obs</w:t>
-      </w:r>
-      <w:proofErr w:type="spellEnd"/>
-      <w:r>
-        <w:t xml:space="preserve"> – mean / SE </w:t>
+        <w:t xml:space="preserve">Z-score = obs – mean / SE </w:t>
       </w:r>
       <w:r>
         <w:sym w:font="Wingdings" w:char="F0E0"/>
@@ -2813,13 +2689,8 @@
         <w:t xml:space="preserve">Since our z-score </w:t>
       </w:r>
       <w:r>
-        <w:t>is bigger than our z-</w:t>
-      </w:r>
-      <w:proofErr w:type="spellStart"/>
-      <w:r>
-        <w:t>crit</w:t>
-      </w:r>
-      <w:proofErr w:type="spellEnd"/>
+        <w:t>is bigger than our z-crit</w:t>
+      </w:r>
       <w:r>
         <w:t xml:space="preserve"> </w:t>
       </w:r>
@@ -2852,7 +2723,7 @@
 </file>
 
 <file path=word/numbering.xml><?xml version="1.0" encoding="utf-8"?>
-<w:numbering xmlns:wpc="http://schemas.microsoft.com/office/word/2010/wordprocessingCanvas" xmlns:cx="http://schemas.microsoft.com/office/drawing/2014/chartex" xmlns:cx1="http://schemas.microsoft.com/office/drawing/2015/9/8/chartex" xmlns:cx2="http://schemas.microsoft.com/office/drawing/2015/10/21/chartex" xmlns:cx3="http://schemas.microsoft.com/office/drawing/2016/5/9/chartex" xmlns:cx4="http://schemas.microsoft.com/office/drawing/2016/5/10/chartex" xmlns:cx5="http://schemas.microsoft.com/office/drawing/2016/5/11/chartex" xmlns:cx6="http://schemas.microsoft.com/office/drawing/2016/5/12/chartex" xmlns:cx7="http://schemas.microsoft.com/office/drawing/2016/5/13/chartex" xmlns:cx8="http://schemas.microsoft.com/office/drawing/2016/5/14/chartex" xmlns:mc="http://schemas.openxmlformats.org/markup-compatibility/2006" xmlns:aink="http://schemas.microsoft.com/office/drawing/2016/ink" xmlns:o="urn:schemas-microsoft-com:office:office" xmlns:r="http://schemas.openxmlformats.org/officeDocument/2006/relationships" xmlns:m="http://schemas.openxmlformats.org/officeDocument/2006/math" xmlns:v="urn:schemas-microsoft-com:vml" xmlns:wp14="http://schemas.microsoft.com/office/word/2010/wordprocessingDrawing" xmlns:wp="http://schemas.openxmlformats.org/drawingml/2006/wordprocessingDrawing" xmlns:w10="urn:schemas-microsoft-com:office:word" xmlns:w="http://schemas.openxmlformats.org/wordprocessingml/2006/main" xmlns:w14="http://schemas.microsoft.com/office/word/2010/wordml" xmlns:w15="http://schemas.microsoft.com/office/word/2012/wordml" xmlns:w16se="http://schemas.microsoft.com/office/word/2015/wordml/symex" xmlns:wpg="http://schemas.microsoft.com/office/word/2010/wordprocessingGroup" xmlns:wpi="http://schemas.microsoft.com/office/word/2010/wordprocessingInk" xmlns:wne="http://schemas.microsoft.com/office/word/2006/wordml" xmlns:wps="http://schemas.microsoft.com/office/word/2010/wordprocessingShape" mc:Ignorable="w14 w15 w16se wp14">
+<w:numbering xmlns:wpc="http://schemas.microsoft.com/office/word/2010/wordprocessingCanvas" xmlns:mc="http://schemas.openxmlformats.org/markup-compatibility/2006" xmlns:o="urn:schemas-microsoft-com:office:office" xmlns:r="http://schemas.openxmlformats.org/officeDocument/2006/relationships" xmlns:m="http://schemas.openxmlformats.org/officeDocument/2006/math" xmlns:v="urn:schemas-microsoft-com:vml" xmlns:wp14="http://schemas.microsoft.com/office/word/2010/wordprocessingDrawing" xmlns:wp="http://schemas.openxmlformats.org/drawingml/2006/wordprocessingDrawing" xmlns:w10="urn:schemas-microsoft-com:office:word" xmlns:w="http://schemas.openxmlformats.org/wordprocessingml/2006/main" xmlns:w14="http://schemas.microsoft.com/office/word/2010/wordml" xmlns:w15="http://schemas.microsoft.com/office/word/2012/wordml" xmlns:wpg="http://schemas.microsoft.com/office/word/2010/wordprocessingGroup" xmlns:wpi="http://schemas.microsoft.com/office/word/2010/wordprocessingInk" xmlns:wne="http://schemas.microsoft.com/office/word/2006/wordml" xmlns:wps="http://schemas.microsoft.com/office/word/2010/wordprocessingShape" mc:Ignorable="w14 w15 wp14">
   <w:abstractNum w:abstractNumId="0" w15:restartNumberingAfterBreak="0">
     <w:nsid w:val="FFFFFF89"/>
     <w:multiLevelType w:val="singleLevel"/>
@@ -2973,7 +2844,7 @@
 </file>
 
 <file path=word/styles.xml><?xml version="1.0" encoding="utf-8"?>
-<w:styles xmlns:mc="http://schemas.openxmlformats.org/markup-compatibility/2006" xmlns:r="http://schemas.openxmlformats.org/officeDocument/2006/relationships" xmlns:w="http://schemas.openxmlformats.org/wordprocessingml/2006/main" xmlns:w14="http://schemas.microsoft.com/office/word/2010/wordml" xmlns:w15="http://schemas.microsoft.com/office/word/2012/wordml" xmlns:w16se="http://schemas.microsoft.com/office/word/2015/wordml/symex" mc:Ignorable="w14 w15 w16se">
+<w:styles xmlns:mc="http://schemas.openxmlformats.org/markup-compatibility/2006" xmlns:r="http://schemas.openxmlformats.org/officeDocument/2006/relationships" xmlns:w="http://schemas.openxmlformats.org/wordprocessingml/2006/main" xmlns:w14="http://schemas.microsoft.com/office/word/2010/wordml" xmlns:w15="http://schemas.microsoft.com/office/word/2012/wordml" mc:Ignorable="w14 w15">
   <w:docDefaults>
     <w:rPrDefault>
       <w:rPr>
@@ -2989,7 +2860,7 @@
       </w:pPr>
     </w:pPrDefault>
   </w:docDefaults>
-  <w:latentStyles w:defLockedState="0" w:defUIPriority="99" w:defSemiHidden="0" w:defUnhideWhenUsed="0" w:defQFormat="0" w:count="374">
+  <w:latentStyles w:defLockedState="0" w:defUIPriority="99" w:defSemiHidden="0" w:defUnhideWhenUsed="0" w:defQFormat="0" w:count="371">
     <w:lsdException w:name="Normal" w:uiPriority="0" w:qFormat="1"/>
     <w:lsdException w:name="heading 1" w:uiPriority="9" w:qFormat="1"/>
     <w:lsdException w:name="heading 2" w:semiHidden="1" w:uiPriority="9" w:unhideWhenUsed="1" w:qFormat="1"/>
@@ -3095,6 +2966,7 @@
     <w:lsdException w:name="HTML Sample" w:semiHidden="1" w:unhideWhenUsed="1"/>
     <w:lsdException w:name="HTML Typewriter" w:semiHidden="1" w:unhideWhenUsed="1"/>
     <w:lsdException w:name="HTML Variable" w:semiHidden="1" w:unhideWhenUsed="1"/>
+    <w:lsdException w:name="Normal Table" w:semiHidden="1" w:unhideWhenUsed="1"/>
     <w:lsdException w:name="annotation subject" w:semiHidden="1" w:unhideWhenUsed="1"/>
     <w:lsdException w:name="No List" w:semiHidden="1" w:unhideWhenUsed="1"/>
     <w:lsdException w:name="Outline List 1" w:semiHidden="1" w:unhideWhenUsed="1"/>
@@ -3139,6 +3011,7 @@
     <w:lsdException w:name="Table Professional" w:semiHidden="1" w:unhideWhenUsed="1"/>
     <w:lsdException w:name="Table Subtle 1" w:semiHidden="1" w:unhideWhenUsed="1"/>
     <w:lsdException w:name="Table Subtle 2" w:semiHidden="1" w:unhideWhenUsed="1"/>
+    <w:lsdException w:name="Table Web 1" w:semiHidden="1" w:unhideWhenUsed="1"/>
     <w:lsdException w:name="Table Web 2" w:semiHidden="1" w:unhideWhenUsed="1"/>
     <w:lsdException w:name="Table Web 3" w:semiHidden="1" w:unhideWhenUsed="1"/>
     <w:lsdException w:name="Balloon Text" w:semiHidden="1" w:unhideWhenUsed="1"/>
@@ -3359,9 +3232,6 @@
     <w:lsdException w:name="List Table 5 Dark Accent 6" w:uiPriority="50"/>
     <w:lsdException w:name="List Table 6 Colorful Accent 6" w:uiPriority="51"/>
     <w:lsdException w:name="List Table 7 Colorful Accent 6" w:uiPriority="52"/>
-    <w:lsdException w:name="Mention" w:semiHidden="1" w:unhideWhenUsed="1"/>
-    <w:lsdException w:name="Smart Hyperlink" w:semiHidden="1" w:unhideWhenUsed="1"/>
-    <w:lsdException w:name="Hashtag" w:semiHidden="1" w:unhideWhenUsed="1"/>
   </w:latentStyles>
   <w:style w:type="paragraph" w:default="1" w:styleId="Normal">
     <w:name w:val="Normal"/>

</xml_diff>